<commit_message>
Documento, Base e Cronograma V0.
</commit_message>
<xml_diff>
--- a/DOCS/Relatorio_Turma_201825166.000.03A_Grupo_Projeto_19_2025-09-01.docx
+++ b/DOCS/Relatorio_Turma_201825166.000.03A_Grupo_Projeto_19_2025-09-01.docx
@@ -54,6 +54,9 @@
         <w:t>UNIVERSIDADE PRESBITERIANA MACKENZIE</w:t>
       </w:r>
       <w:r>
+        <w:rPr>
+          <w:noProof/>
+        </w:rPr>
         <w:drawing>
           <wp:anchor distT="0" distB="0" distL="0" distR="0" simplePos="0" relativeHeight="251658240" behindDoc="0" locked="0" layoutInCell="1" hidden="0" allowOverlap="1" wp14:anchorId="32812193" wp14:editId="1EF1C36B">
             <wp:simplePos x="0" y="0"/>
@@ -2979,76 +2982,150 @@
           <w:sz w:val="24"/>
           <w:szCs w:val="24"/>
         </w:rPr>
-        <w:t>BACEN</w:t>
-      </w:r>
+        <w:t xml:space="preserve">BACEN </w:t>
+      </w:r>
+      <w:r>
+        <w:rPr>
+          <w:color w:val="000000"/>
+          <w:sz w:val="24"/>
+          <w:szCs w:val="24"/>
+        </w:rPr>
+        <w:t xml:space="preserve">– </w:t>
+      </w:r>
+      <w:r>
+        <w:rPr>
+          <w:color w:val="000000"/>
+          <w:sz w:val="24"/>
+          <w:szCs w:val="24"/>
+        </w:rPr>
+        <w:t>Abreviatura</w:t>
+      </w:r>
+      <w:r>
+        <w:rPr>
+          <w:color w:val="000000"/>
+          <w:sz w:val="24"/>
+          <w:szCs w:val="24"/>
+        </w:rPr>
+        <w:t xml:space="preserve"> utilizada no mercado </w:t>
+      </w:r>
+      <w:r>
+        <w:rPr>
+          <w:color w:val="000000"/>
+          <w:sz w:val="24"/>
+          <w:szCs w:val="24"/>
+        </w:rPr>
+        <w:t>financeiro</w:t>
+      </w:r>
+      <w:r>
+        <w:rPr>
+          <w:color w:val="000000"/>
+          <w:sz w:val="24"/>
+          <w:szCs w:val="24"/>
+        </w:rPr>
+        <w:t xml:space="preserve"> pra Banco Central do Brasil, </w:t>
+      </w:r>
+      <w:r>
+        <w:rPr>
+          <w:color w:val="000000"/>
+          <w:sz w:val="24"/>
+          <w:szCs w:val="24"/>
+        </w:rPr>
+        <w:t>órgão</w:t>
+      </w:r>
+      <w:r>
+        <w:rPr>
+          <w:color w:val="000000"/>
+          <w:sz w:val="24"/>
+          <w:szCs w:val="24"/>
+        </w:rPr>
+        <w:t xml:space="preserve"> federal responsável pela </w:t>
+      </w:r>
+      <w:r>
+        <w:rPr>
+          <w:color w:val="000000"/>
+          <w:sz w:val="24"/>
+          <w:szCs w:val="24"/>
+        </w:rPr>
+        <w:t>política</w:t>
+      </w:r>
+      <w:r>
+        <w:rPr>
+          <w:color w:val="000000"/>
+          <w:sz w:val="24"/>
+          <w:szCs w:val="24"/>
+        </w:rPr>
+        <w:t xml:space="preserve"> monetária nacional.</w:t>
+      </w:r>
+    </w:p>
+    <w:p>
+      <w:pPr>
+        <w:pBdr>
+          <w:top w:val="nil"/>
+          <w:left w:val="nil"/>
+          <w:bottom w:val="nil"/>
+          <w:right w:val="nil"/>
+          <w:between w:val="nil"/>
+        </w:pBdr>
+        <w:rPr>
+          <w:color w:val="000000"/>
+          <w:sz w:val="24"/>
+          <w:szCs w:val="24"/>
+        </w:rPr>
+      </w:pPr>
+    </w:p>
+    <w:p>
+      <w:pPr>
+        <w:jc w:val="both"/>
+        <w:rPr>
+          <w:sz w:val="24"/>
+          <w:szCs w:val="24"/>
+        </w:rPr>
+      </w:pPr>
       <w:r>
         <w:rPr>
           <w:b/>
-          <w:color w:val="000000"/>
-          <w:sz w:val="24"/>
-          <w:szCs w:val="24"/>
-        </w:rPr>
-        <w:t xml:space="preserve"> </w:t>
-      </w:r>
-      <w:r>
-        <w:rPr>
-          <w:color w:val="000000"/>
-          <w:sz w:val="24"/>
-          <w:szCs w:val="24"/>
-        </w:rPr>
-        <w:t xml:space="preserve">– </w:t>
-      </w:r>
-      <w:r>
-        <w:rPr>
-          <w:color w:val="000000"/>
-          <w:sz w:val="24"/>
-          <w:szCs w:val="24"/>
-        </w:rPr>
-        <w:t>Abreviatura</w:t>
-      </w:r>
-      <w:r>
-        <w:rPr>
-          <w:color w:val="000000"/>
-          <w:sz w:val="24"/>
-          <w:szCs w:val="24"/>
-        </w:rPr>
-        <w:t xml:space="preserve"> utilizada no mercado </w:t>
-      </w:r>
-      <w:r>
-        <w:rPr>
-          <w:color w:val="000000"/>
-          <w:sz w:val="24"/>
-          <w:szCs w:val="24"/>
-        </w:rPr>
-        <w:t>financeiro</w:t>
-      </w:r>
-      <w:r>
-        <w:rPr>
-          <w:color w:val="000000"/>
-          <w:sz w:val="24"/>
-          <w:szCs w:val="24"/>
-        </w:rPr>
-        <w:t xml:space="preserve"> pra Banco Central do Brasil, </w:t>
-      </w:r>
-      <w:r>
-        <w:rPr>
-          <w:color w:val="000000"/>
-          <w:sz w:val="24"/>
-          <w:szCs w:val="24"/>
-        </w:rPr>
-        <w:t>órgão</w:t>
-      </w:r>
-      <w:r>
-        <w:rPr>
-          <w:color w:val="000000"/>
-          <w:sz w:val="24"/>
-          <w:szCs w:val="24"/>
-        </w:rPr>
-        <w:t xml:space="preserve"> federal responsável pela </w:t>
-      </w:r>
-      <w:r>
-        <w:rPr>
-          <w:color w:val="000000"/>
+          <w:sz w:val="24"/>
+          <w:szCs w:val="24"/>
+        </w:rPr>
+        <w:t xml:space="preserve">COPOM </w:t>
+      </w:r>
+      <w:r>
+        <w:rPr>
+          <w:sz w:val="24"/>
+          <w:szCs w:val="24"/>
+        </w:rPr>
+        <w:t>– Comitê de política monetária. Formado pelos diretores do BAC</w:t>
+      </w:r>
+      <w:r>
+        <w:rPr>
+          <w:sz w:val="24"/>
+          <w:szCs w:val="24"/>
+        </w:rPr>
+        <w:t>E</w:t>
+      </w:r>
+      <w:r>
+        <w:rPr>
+          <w:sz w:val="24"/>
+          <w:szCs w:val="24"/>
+        </w:rPr>
+        <w:t xml:space="preserve">N, se </w:t>
+      </w:r>
+      <w:r>
+        <w:rPr>
+          <w:sz w:val="24"/>
+          <w:szCs w:val="24"/>
+        </w:rPr>
+        <w:t>reúne</w:t>
+      </w:r>
+      <w:r>
+        <w:rPr>
+          <w:sz w:val="24"/>
+          <w:szCs w:val="24"/>
+        </w:rPr>
+        <w:t xml:space="preserve"> regularmente para definir os parâmetros da </w:t>
+      </w:r>
+      <w:r>
+        <w:rPr>
           <w:sz w:val="24"/>
           <w:szCs w:val="24"/>
         </w:rPr>
@@ -3056,7 +3133,6 @@
       </w:r>
       <w:r>
         <w:rPr>
-          <w:color w:val="000000"/>
           <w:sz w:val="24"/>
           <w:szCs w:val="24"/>
         </w:rPr>
@@ -3093,110 +3169,6 @@
           <w:sz w:val="24"/>
           <w:szCs w:val="24"/>
         </w:rPr>
-        <w:t>COPOM</w:t>
-      </w:r>
-      <w:r>
-        <w:rPr>
-          <w:b/>
-          <w:sz w:val="24"/>
-          <w:szCs w:val="24"/>
-        </w:rPr>
-        <w:t xml:space="preserve"> </w:t>
-      </w:r>
-      <w:r>
-        <w:rPr>
-          <w:sz w:val="24"/>
-          <w:szCs w:val="24"/>
-        </w:rPr>
-        <w:t xml:space="preserve">– </w:t>
-      </w:r>
-      <w:r>
-        <w:rPr>
-          <w:sz w:val="24"/>
-          <w:szCs w:val="24"/>
-        </w:rPr>
-        <w:t>Comitê de política monetária. Formado pelos diretores do BAC</w:t>
-      </w:r>
-      <w:r>
-        <w:rPr>
-          <w:sz w:val="24"/>
-          <w:szCs w:val="24"/>
-        </w:rPr>
-        <w:t>E</w:t>
-      </w:r>
-      <w:r>
-        <w:rPr>
-          <w:sz w:val="24"/>
-          <w:szCs w:val="24"/>
-        </w:rPr>
-        <w:t xml:space="preserve">N, se </w:t>
-      </w:r>
-      <w:r>
-        <w:rPr>
-          <w:sz w:val="24"/>
-          <w:szCs w:val="24"/>
-        </w:rPr>
-        <w:t>reúne</w:t>
-      </w:r>
-      <w:r>
-        <w:rPr>
-          <w:sz w:val="24"/>
-          <w:szCs w:val="24"/>
-        </w:rPr>
-        <w:t xml:space="preserve"> regularmente para definir os parâmetros da </w:t>
-      </w:r>
-      <w:r>
-        <w:rPr>
-          <w:sz w:val="24"/>
-          <w:szCs w:val="24"/>
-        </w:rPr>
-        <w:t>política</w:t>
-      </w:r>
-      <w:r>
-        <w:rPr>
-          <w:sz w:val="24"/>
-          <w:szCs w:val="24"/>
-        </w:rPr>
-        <w:t xml:space="preserve"> monetária nacional</w:t>
-      </w:r>
-      <w:r>
-        <w:rPr>
-          <w:sz w:val="24"/>
-          <w:szCs w:val="24"/>
-        </w:rPr>
-        <w:t>.</w:t>
-      </w:r>
-    </w:p>
-    <w:p>
-      <w:pPr>
-        <w:pBdr>
-          <w:top w:val="nil"/>
-          <w:left w:val="nil"/>
-          <w:bottom w:val="nil"/>
-          <w:right w:val="nil"/>
-          <w:between w:val="nil"/>
-        </w:pBdr>
-        <w:rPr>
-          <w:color w:val="000000"/>
-          <w:sz w:val="24"/>
-          <w:szCs w:val="24"/>
-        </w:rPr>
-      </w:pPr>
-    </w:p>
-    <w:p>
-      <w:pPr>
-        <w:jc w:val="both"/>
-        <w:rPr>
-          <w:sz w:val="24"/>
-          <w:szCs w:val="24"/>
-        </w:rPr>
-      </w:pPr>
-      <w:r>
-        <w:rPr>
-          <w:b/>
-          <w:sz w:val="24"/>
-          <w:szCs w:val="24"/>
-        </w:rPr>
         <w:t xml:space="preserve">SELIC </w:t>
       </w:r>
       <w:r>
@@ -3204,14 +3176,7 @@
           <w:sz w:val="24"/>
           <w:szCs w:val="24"/>
         </w:rPr>
-        <w:t xml:space="preserve">– </w:t>
-      </w:r>
-      <w:r>
-        <w:rPr>
-          <w:sz w:val="24"/>
-          <w:szCs w:val="24"/>
-        </w:rPr>
-        <w:t xml:space="preserve">A taxa de juros básica da </w:t>
+        <w:t xml:space="preserve">– A taxa de juros básica da </w:t>
       </w:r>
       <w:r>
         <w:rPr>
@@ -3225,14 +3190,7 @@
           <w:sz w:val="24"/>
           <w:szCs w:val="24"/>
         </w:rPr>
-        <w:t xml:space="preserve"> nacional</w:t>
-      </w:r>
-      <w:r>
-        <w:rPr>
-          <w:sz w:val="24"/>
-          <w:szCs w:val="24"/>
-        </w:rPr>
-        <w:t>.</w:t>
+        <w:t xml:space="preserve"> nacional.</w:t>
       </w:r>
     </w:p>
     <w:p>
@@ -3276,32 +3234,15 @@
           <w:sz w:val="24"/>
           <w:szCs w:val="24"/>
         </w:rPr>
-        <w:t>INFLAÇÃO</w:t>
-      </w:r>
-      <w:r>
-        <w:rPr>
-          <w:b/>
-          <w:color w:val="000000"/>
-          <w:sz w:val="24"/>
-          <w:szCs w:val="24"/>
-        </w:rPr>
-        <w:t xml:space="preserve"> </w:t>
-      </w:r>
-      <w:r>
-        <w:rPr>
-          <w:color w:val="000000"/>
-          <w:sz w:val="24"/>
-          <w:szCs w:val="24"/>
-        </w:rPr>
-        <w:t xml:space="preserve">– </w:t>
-      </w:r>
-      <w:r>
-        <w:rPr>
-          <w:color w:val="000000"/>
-          <w:sz w:val="24"/>
-          <w:szCs w:val="24"/>
-        </w:rPr>
-        <w:t xml:space="preserve">Medida estatística da variação de </w:t>
+        <w:t xml:space="preserve">INFLAÇÃO </w:t>
+      </w:r>
+      <w:r>
+        <w:rPr>
+          <w:color w:val="000000"/>
+          <w:sz w:val="24"/>
+          <w:szCs w:val="24"/>
+        </w:rPr>
+        <w:t xml:space="preserve">– Medida estatística da variação de </w:t>
       </w:r>
       <w:r>
         <w:rPr>
@@ -4414,39 +4355,2866 @@
         </w:rPr>
         <w:t>A base de dados primária é obtida diretamente dos sistemas do BACEN via API.</w:t>
       </w:r>
-    </w:p>
-    <w:p>
-      <w:pPr>
-        <w:pBdr>
-          <w:top w:val="nil"/>
-          <w:left w:val="nil"/>
-          <w:bottom w:val="nil"/>
-          <w:right w:val="nil"/>
-          <w:between w:val="nil"/>
-        </w:pBdr>
-        <w:rPr>
-          <w:color w:val="000000"/>
-          <w:sz w:val="24"/>
-          <w:szCs w:val="24"/>
-        </w:rPr>
-      </w:pPr>
-    </w:p>
-    <w:p>
-      <w:pPr>
-        <w:pBdr>
-          <w:top w:val="nil"/>
-          <w:left w:val="nil"/>
-          <w:bottom w:val="nil"/>
-          <w:right w:val="nil"/>
-          <w:between w:val="nil"/>
-        </w:pBdr>
-        <w:rPr>
-          <w:color w:val="000000"/>
-          <w:sz w:val="24"/>
-          <w:szCs w:val="24"/>
-        </w:rPr>
-      </w:pPr>
-    </w:p>
+      <w:r>
+        <w:rPr>
+          <w:color w:val="000000"/>
+          <w:sz w:val="24"/>
+          <w:szCs w:val="24"/>
+        </w:rPr>
+        <w:t xml:space="preserve"> Aqui os 4 pontos de consulta e a informação fornecida:</w:t>
+      </w:r>
+    </w:p>
+    <w:p>
+      <w:pPr>
+        <w:pBdr>
+          <w:top w:val="nil"/>
+          <w:left w:val="nil"/>
+          <w:bottom w:val="nil"/>
+          <w:right w:val="nil"/>
+          <w:between w:val="nil"/>
+        </w:pBdr>
+        <w:rPr>
+          <w:color w:val="000000"/>
+          <w:sz w:val="24"/>
+          <w:szCs w:val="24"/>
+        </w:rPr>
+      </w:pPr>
+    </w:p>
+    <w:p>
+      <w:pPr>
+        <w:pBdr>
+          <w:top w:val="nil"/>
+          <w:left w:val="nil"/>
+          <w:bottom w:val="nil"/>
+          <w:right w:val="nil"/>
+          <w:between w:val="nil"/>
+        </w:pBdr>
+        <w:rPr>
+          <w:b/>
+          <w:bCs/>
+          <w:color w:val="000000"/>
+          <w:sz w:val="24"/>
+          <w:szCs w:val="24"/>
+        </w:rPr>
+      </w:pPr>
+      <w:r>
+        <w:rPr>
+          <w:b/>
+          <w:bCs/>
+          <w:color w:val="000000"/>
+          <w:sz w:val="24"/>
+          <w:szCs w:val="24"/>
+        </w:rPr>
+        <w:t xml:space="preserve">- </w:t>
+      </w:r>
+      <w:r>
+        <w:rPr>
+          <w:b/>
+          <w:bCs/>
+          <w:color w:val="000000"/>
+          <w:sz w:val="24"/>
+          <w:szCs w:val="24"/>
+        </w:rPr>
+        <w:t xml:space="preserve">Lista </w:t>
+      </w:r>
+      <w:r>
+        <w:rPr>
+          <w:b/>
+          <w:bCs/>
+          <w:color w:val="000000"/>
+          <w:sz w:val="24"/>
+          <w:szCs w:val="24"/>
+        </w:rPr>
+        <w:t xml:space="preserve">de </w:t>
+      </w:r>
+      <w:r>
+        <w:rPr>
+          <w:b/>
+          <w:bCs/>
+          <w:color w:val="000000"/>
+          <w:sz w:val="24"/>
+          <w:szCs w:val="24"/>
+        </w:rPr>
+        <w:t xml:space="preserve">atas do </w:t>
+      </w:r>
+      <w:r>
+        <w:rPr>
+          <w:b/>
+          <w:bCs/>
+          <w:color w:val="000000"/>
+          <w:sz w:val="24"/>
+          <w:szCs w:val="24"/>
+        </w:rPr>
+        <w:t>COPOM</w:t>
+      </w:r>
+      <w:r>
+        <w:rPr>
+          <w:b/>
+          <w:bCs/>
+          <w:color w:val="000000"/>
+          <w:sz w:val="24"/>
+          <w:szCs w:val="24"/>
+        </w:rPr>
+        <w:t xml:space="preserve"> </w:t>
+      </w:r>
+    </w:p>
+    <w:p>
+      <w:pPr>
+        <w:pBdr>
+          <w:top w:val="nil"/>
+          <w:left w:val="nil"/>
+          <w:bottom w:val="nil"/>
+          <w:right w:val="nil"/>
+          <w:between w:val="nil"/>
+        </w:pBdr>
+        <w:rPr>
+          <w:b/>
+          <w:bCs/>
+          <w:color w:val="000000"/>
+          <w:sz w:val="24"/>
+          <w:szCs w:val="24"/>
+        </w:rPr>
+      </w:pPr>
+      <w:hyperlink r:id="rId9" w:history="1">
+        <w:r>
+          <w:rPr>
+            <w:rStyle w:val="Hyperlink"/>
+            <w:sz w:val="24"/>
+            <w:szCs w:val="24"/>
+          </w:rPr>
+          <w:t>https://www.bcb.gov.br/api/servico/sitebcb/copom</w:t>
+        </w:r>
+        <w:r>
+          <w:rPr>
+            <w:rStyle w:val="Hyperlink"/>
+            <w:b/>
+            <w:bCs/>
+            <w:sz w:val="24"/>
+            <w:szCs w:val="24"/>
+          </w:rPr>
+          <w:t>/atas</w:t>
+        </w:r>
+      </w:hyperlink>
+    </w:p>
+    <w:p>
+      <w:pPr>
+        <w:pBdr>
+          <w:top w:val="nil"/>
+          <w:left w:val="nil"/>
+          <w:bottom w:val="nil"/>
+          <w:right w:val="nil"/>
+          <w:between w:val="nil"/>
+        </w:pBdr>
+        <w:rPr>
+          <w:color w:val="000000"/>
+          <w:sz w:val="24"/>
+          <w:szCs w:val="24"/>
+        </w:rPr>
+      </w:pPr>
+    </w:p>
+    <w:tbl>
+      <w:tblPr>
+        <w:tblStyle w:val="TableGrid"/>
+        <w:tblW w:w="0" w:type="auto"/>
+        <w:tblLook w:val="04A0" w:firstRow="1" w:lastRow="0" w:firstColumn="1" w:lastColumn="0" w:noHBand="0" w:noVBand="1"/>
+      </w:tblPr>
+      <w:tblGrid>
+        <w:gridCol w:w="2155"/>
+        <w:gridCol w:w="1890"/>
+        <w:gridCol w:w="3507"/>
+        <w:gridCol w:w="2518"/>
+      </w:tblGrid>
+      <w:tr>
+        <w:tc>
+          <w:tcPr>
+            <w:tcW w:w="2155" w:type="dxa"/>
+          </w:tcPr>
+          <w:p>
+            <w:pPr>
+              <w:rPr>
+                <w:color w:val="000000"/>
+                <w:sz w:val="16"/>
+                <w:szCs w:val="16"/>
+              </w:rPr>
+            </w:pPr>
+            <w:r>
+              <w:rPr>
+                <w:color w:val="000000"/>
+                <w:sz w:val="16"/>
+                <w:szCs w:val="16"/>
+              </w:rPr>
+              <w:t>Nome do Campo</w:t>
+            </w:r>
+          </w:p>
+        </w:tc>
+        <w:tc>
+          <w:tcPr>
+            <w:tcW w:w="1890" w:type="dxa"/>
+          </w:tcPr>
+          <w:p>
+            <w:pPr>
+              <w:rPr>
+                <w:color w:val="000000"/>
+                <w:sz w:val="16"/>
+                <w:szCs w:val="16"/>
+              </w:rPr>
+            </w:pPr>
+            <w:r>
+              <w:rPr>
+                <w:color w:val="000000"/>
+                <w:sz w:val="16"/>
+                <w:szCs w:val="16"/>
+              </w:rPr>
+              <w:t>Tipo do Campo</w:t>
+            </w:r>
+          </w:p>
+        </w:tc>
+        <w:tc>
+          <w:tcPr>
+            <w:tcW w:w="3507" w:type="dxa"/>
+          </w:tcPr>
+          <w:p>
+            <w:pPr>
+              <w:rPr>
+                <w:color w:val="000000"/>
+                <w:sz w:val="16"/>
+                <w:szCs w:val="16"/>
+              </w:rPr>
+            </w:pPr>
+            <w:r>
+              <w:rPr>
+                <w:color w:val="000000"/>
+                <w:sz w:val="16"/>
+                <w:szCs w:val="16"/>
+              </w:rPr>
+              <w:t>Descrição</w:t>
+            </w:r>
+          </w:p>
+        </w:tc>
+        <w:tc>
+          <w:tcPr>
+            <w:tcW w:w="2518" w:type="dxa"/>
+          </w:tcPr>
+          <w:p>
+            <w:pPr>
+              <w:rPr>
+                <w:color w:val="000000"/>
+                <w:sz w:val="16"/>
+                <w:szCs w:val="16"/>
+              </w:rPr>
+            </w:pPr>
+            <w:r>
+              <w:rPr>
+                <w:color w:val="000000"/>
+                <w:sz w:val="16"/>
+                <w:szCs w:val="16"/>
+              </w:rPr>
+              <w:t>Exemplo</w:t>
+            </w:r>
+          </w:p>
+        </w:tc>
+      </w:tr>
+      <w:tr>
+        <w:tc>
+          <w:tcPr>
+            <w:tcW w:w="2155" w:type="dxa"/>
+          </w:tcPr>
+          <w:p>
+            <w:pPr>
+              <w:rPr>
+                <w:color w:val="000000"/>
+                <w:sz w:val="16"/>
+                <w:szCs w:val="16"/>
+              </w:rPr>
+            </w:pPr>
+            <w:r>
+              <w:rPr>
+                <w:b/>
+                <w:bCs/>
+                <w:color w:val="000000"/>
+                <w:sz w:val="16"/>
+                <w:szCs w:val="16"/>
+              </w:rPr>
+              <w:t>nroReuniao</w:t>
+            </w:r>
+          </w:p>
+        </w:tc>
+        <w:tc>
+          <w:tcPr>
+            <w:tcW w:w="1890" w:type="dxa"/>
+          </w:tcPr>
+          <w:p>
+            <w:pPr>
+              <w:rPr>
+                <w:color w:val="000000"/>
+                <w:sz w:val="16"/>
+                <w:szCs w:val="16"/>
+              </w:rPr>
+            </w:pPr>
+            <w:r>
+              <w:rPr>
+                <w:color w:val="000000"/>
+                <w:sz w:val="16"/>
+                <w:szCs w:val="16"/>
+              </w:rPr>
+              <w:t>integer</w:t>
+            </w:r>
+          </w:p>
+        </w:tc>
+        <w:tc>
+          <w:tcPr>
+            <w:tcW w:w="3507" w:type="dxa"/>
+          </w:tcPr>
+          <w:p>
+            <w:pPr>
+              <w:rPr>
+                <w:color w:val="000000"/>
+                <w:sz w:val="16"/>
+                <w:szCs w:val="16"/>
+              </w:rPr>
+            </w:pPr>
+            <w:r>
+              <w:rPr>
+                <w:color w:val="000000"/>
+                <w:sz w:val="16"/>
+                <w:szCs w:val="16"/>
+              </w:rPr>
+              <w:t>255</w:t>
+            </w:r>
+          </w:p>
+        </w:tc>
+        <w:tc>
+          <w:tcPr>
+            <w:tcW w:w="2518" w:type="dxa"/>
+          </w:tcPr>
+          <w:p>
+            <w:pPr>
+              <w:rPr>
+                <w:color w:val="000000"/>
+                <w:sz w:val="16"/>
+                <w:szCs w:val="16"/>
+              </w:rPr>
+            </w:pPr>
+            <w:r>
+              <w:rPr>
+                <w:color w:val="000000"/>
+                <w:sz w:val="16"/>
+                <w:szCs w:val="16"/>
+              </w:rPr>
+              <w:t>255</w:t>
+            </w:r>
+          </w:p>
+        </w:tc>
+      </w:tr>
+      <w:tr>
+        <w:tc>
+          <w:tcPr>
+            <w:tcW w:w="2155" w:type="dxa"/>
+          </w:tcPr>
+          <w:p>
+            <w:pPr>
+              <w:rPr>
+                <w:color w:val="000000"/>
+                <w:sz w:val="16"/>
+                <w:szCs w:val="16"/>
+              </w:rPr>
+            </w:pPr>
+            <w:r>
+              <w:rPr>
+                <w:b/>
+                <w:bCs/>
+                <w:color w:val="000000"/>
+                <w:sz w:val="16"/>
+                <w:szCs w:val="16"/>
+              </w:rPr>
+              <w:t>dataReferencia</w:t>
+            </w:r>
+          </w:p>
+        </w:tc>
+        <w:tc>
+          <w:tcPr>
+            <w:tcW w:w="1890" w:type="dxa"/>
+          </w:tcPr>
+          <w:p>
+            <w:pPr>
+              <w:rPr>
+                <w:color w:val="000000"/>
+                <w:sz w:val="16"/>
+                <w:szCs w:val="16"/>
+              </w:rPr>
+            </w:pPr>
+            <w:r>
+              <w:rPr>
+                <w:color w:val="000000"/>
+                <w:sz w:val="16"/>
+                <w:szCs w:val="16"/>
+              </w:rPr>
+              <w:t>string&lt;date&gt;</w:t>
+            </w:r>
+          </w:p>
+        </w:tc>
+        <w:tc>
+          <w:tcPr>
+            <w:tcW w:w="3507" w:type="dxa"/>
+          </w:tcPr>
+          <w:p>
+            <w:pPr>
+              <w:rPr>
+                <w:color w:val="000000"/>
+                <w:sz w:val="16"/>
+                <w:szCs w:val="16"/>
+              </w:rPr>
+            </w:pPr>
+            <w:r>
+              <w:rPr>
+                <w:color w:val="000000"/>
+                <w:sz w:val="16"/>
+                <w:szCs w:val="16"/>
+              </w:rPr>
+              <w:t>Data do último dia da reunião do Copom, com formato conforme especificação RFC-3339 (ex: 2023-06-21)</w:t>
+            </w:r>
+          </w:p>
+        </w:tc>
+        <w:tc>
+          <w:tcPr>
+            <w:tcW w:w="2518" w:type="dxa"/>
+          </w:tcPr>
+          <w:p>
+            <w:pPr>
+              <w:rPr>
+                <w:color w:val="000000"/>
+                <w:sz w:val="16"/>
+                <w:szCs w:val="16"/>
+              </w:rPr>
+            </w:pPr>
+            <w:r>
+              <w:rPr>
+                <w:color w:val="000000"/>
+                <w:sz w:val="16"/>
+                <w:szCs w:val="16"/>
+              </w:rPr>
+              <w:t>2023-06-21</w:t>
+            </w:r>
+          </w:p>
+        </w:tc>
+      </w:tr>
+      <w:tr>
+        <w:tc>
+          <w:tcPr>
+            <w:tcW w:w="2155" w:type="dxa"/>
+          </w:tcPr>
+          <w:p>
+            <w:pPr>
+              <w:rPr>
+                <w:color w:val="000000"/>
+                <w:sz w:val="16"/>
+                <w:szCs w:val="16"/>
+              </w:rPr>
+            </w:pPr>
+            <w:r>
+              <w:rPr>
+                <w:b/>
+                <w:bCs/>
+                <w:color w:val="000000"/>
+                <w:sz w:val="16"/>
+                <w:szCs w:val="16"/>
+              </w:rPr>
+              <w:t>dataPublicacao</w:t>
+            </w:r>
+          </w:p>
+        </w:tc>
+        <w:tc>
+          <w:tcPr>
+            <w:tcW w:w="1890" w:type="dxa"/>
+          </w:tcPr>
+          <w:p>
+            <w:pPr>
+              <w:rPr>
+                <w:color w:val="000000"/>
+                <w:sz w:val="16"/>
+                <w:szCs w:val="16"/>
+              </w:rPr>
+            </w:pPr>
+            <w:r>
+              <w:rPr>
+                <w:color w:val="000000"/>
+                <w:sz w:val="16"/>
+                <w:szCs w:val="16"/>
+              </w:rPr>
+              <w:t>string&lt;date&gt;</w:t>
+            </w:r>
+          </w:p>
+        </w:tc>
+        <w:tc>
+          <w:tcPr>
+            <w:tcW w:w="3507" w:type="dxa"/>
+          </w:tcPr>
+          <w:p>
+            <w:pPr>
+              <w:rPr>
+                <w:color w:val="000000"/>
+                <w:sz w:val="16"/>
+                <w:szCs w:val="16"/>
+              </w:rPr>
+            </w:pPr>
+            <w:r>
+              <w:rPr>
+                <w:color w:val="000000"/>
+                <w:sz w:val="16"/>
+                <w:szCs w:val="16"/>
+              </w:rPr>
+              <w:t>Data do último dia da reunião do Copom, com formato conforme especificação RFC-3339 (ex: 2023-06-21)</w:t>
+            </w:r>
+          </w:p>
+        </w:tc>
+        <w:tc>
+          <w:tcPr>
+            <w:tcW w:w="2518" w:type="dxa"/>
+          </w:tcPr>
+          <w:p>
+            <w:pPr>
+              <w:rPr>
+                <w:color w:val="000000"/>
+                <w:sz w:val="16"/>
+                <w:szCs w:val="16"/>
+              </w:rPr>
+            </w:pPr>
+            <w:r>
+              <w:rPr>
+                <w:color w:val="000000"/>
+                <w:sz w:val="16"/>
+                <w:szCs w:val="16"/>
+              </w:rPr>
+              <w:t>2023-06-21</w:t>
+            </w:r>
+          </w:p>
+        </w:tc>
+      </w:tr>
+      <w:tr>
+        <w:tc>
+          <w:tcPr>
+            <w:tcW w:w="2155" w:type="dxa"/>
+          </w:tcPr>
+          <w:p>
+            <w:pPr>
+              <w:rPr>
+                <w:color w:val="000000"/>
+                <w:sz w:val="16"/>
+                <w:szCs w:val="16"/>
+              </w:rPr>
+            </w:pPr>
+            <w:r>
+              <w:rPr>
+                <w:b/>
+                <w:bCs/>
+                <w:color w:val="000000"/>
+                <w:sz w:val="16"/>
+                <w:szCs w:val="16"/>
+              </w:rPr>
+              <w:t>titulo</w:t>
+            </w:r>
+          </w:p>
+        </w:tc>
+        <w:tc>
+          <w:tcPr>
+            <w:tcW w:w="1890" w:type="dxa"/>
+          </w:tcPr>
+          <w:p>
+            <w:pPr>
+              <w:rPr>
+                <w:color w:val="000000"/>
+                <w:sz w:val="16"/>
+                <w:szCs w:val="16"/>
+              </w:rPr>
+            </w:pPr>
+            <w:r>
+              <w:rPr>
+                <w:color w:val="000000"/>
+                <w:sz w:val="16"/>
+                <w:szCs w:val="16"/>
+              </w:rPr>
+              <w:t>string</w:t>
+            </w:r>
+          </w:p>
+        </w:tc>
+        <w:tc>
+          <w:tcPr>
+            <w:tcW w:w="3507" w:type="dxa"/>
+          </w:tcPr>
+          <w:p>
+            <w:pPr>
+              <w:rPr>
+                <w:color w:val="000000"/>
+                <w:sz w:val="16"/>
+                <w:szCs w:val="16"/>
+              </w:rPr>
+            </w:pPr>
+            <w:r>
+              <w:rPr>
+                <w:color w:val="000000"/>
+                <w:sz w:val="16"/>
+                <w:szCs w:val="16"/>
+              </w:rPr>
+              <w:t>Título da publicação</w:t>
+            </w:r>
+          </w:p>
+        </w:tc>
+        <w:tc>
+          <w:tcPr>
+            <w:tcW w:w="2518" w:type="dxa"/>
+          </w:tcPr>
+          <w:p>
+            <w:pPr>
+              <w:rPr>
+                <w:color w:val="000000"/>
+                <w:sz w:val="16"/>
+                <w:szCs w:val="16"/>
+              </w:rPr>
+            </w:pPr>
+            <w:r>
+              <w:rPr>
+                <w:color w:val="000000"/>
+                <w:sz w:val="16"/>
+                <w:szCs w:val="16"/>
+              </w:rPr>
+              <w:t>255ª Reunião - 20-21 junho, 2023</w:t>
+            </w:r>
+          </w:p>
+        </w:tc>
+      </w:tr>
+    </w:tbl>
+    <w:p>
+      <w:pPr>
+        <w:pBdr>
+          <w:top w:val="nil"/>
+          <w:left w:val="nil"/>
+          <w:bottom w:val="nil"/>
+          <w:right w:val="nil"/>
+          <w:between w:val="nil"/>
+        </w:pBdr>
+        <w:rPr>
+          <w:color w:val="000000"/>
+          <w:sz w:val="24"/>
+          <w:szCs w:val="24"/>
+        </w:rPr>
+      </w:pPr>
+    </w:p>
+    <w:p>
+      <w:pPr>
+        <w:pBdr>
+          <w:top w:val="nil"/>
+          <w:left w:val="nil"/>
+          <w:bottom w:val="nil"/>
+          <w:right w:val="nil"/>
+          <w:between w:val="nil"/>
+        </w:pBdr>
+        <w:rPr>
+          <w:color w:val="000000"/>
+          <w:sz w:val="24"/>
+          <w:szCs w:val="24"/>
+        </w:rPr>
+      </w:pPr>
+    </w:p>
+    <w:p>
+      <w:pPr>
+        <w:pBdr>
+          <w:top w:val="nil"/>
+          <w:left w:val="nil"/>
+          <w:bottom w:val="nil"/>
+          <w:right w:val="nil"/>
+          <w:between w:val="nil"/>
+        </w:pBdr>
+        <w:rPr>
+          <w:color w:val="000000"/>
+          <w:sz w:val="24"/>
+          <w:szCs w:val="24"/>
+        </w:rPr>
+      </w:pPr>
+    </w:p>
+    <w:p>
+      <w:pPr>
+        <w:pBdr>
+          <w:top w:val="nil"/>
+          <w:left w:val="nil"/>
+          <w:bottom w:val="nil"/>
+          <w:right w:val="nil"/>
+          <w:between w:val="nil"/>
+        </w:pBdr>
+        <w:rPr>
+          <w:color w:val="000000"/>
+          <w:sz w:val="24"/>
+          <w:szCs w:val="24"/>
+        </w:rPr>
+      </w:pPr>
+    </w:p>
+    <w:p>
+      <w:pPr>
+        <w:pBdr>
+          <w:top w:val="nil"/>
+          <w:left w:val="nil"/>
+          <w:bottom w:val="nil"/>
+          <w:right w:val="nil"/>
+          <w:between w:val="nil"/>
+        </w:pBdr>
+        <w:rPr>
+          <w:color w:val="000000"/>
+          <w:sz w:val="24"/>
+          <w:szCs w:val="24"/>
+        </w:rPr>
+      </w:pPr>
+    </w:p>
+    <w:p>
+      <w:pPr>
+        <w:pBdr>
+          <w:top w:val="nil"/>
+          <w:left w:val="nil"/>
+          <w:bottom w:val="nil"/>
+          <w:right w:val="nil"/>
+          <w:between w:val="nil"/>
+        </w:pBdr>
+        <w:rPr>
+          <w:color w:val="000000"/>
+          <w:sz w:val="24"/>
+          <w:szCs w:val="24"/>
+        </w:rPr>
+      </w:pPr>
+    </w:p>
+    <w:p>
+      <w:pPr>
+        <w:pBdr>
+          <w:top w:val="nil"/>
+          <w:left w:val="nil"/>
+          <w:bottom w:val="nil"/>
+          <w:right w:val="nil"/>
+          <w:between w:val="nil"/>
+        </w:pBdr>
+        <w:rPr>
+          <w:color w:val="000000"/>
+          <w:sz w:val="24"/>
+          <w:szCs w:val="24"/>
+        </w:rPr>
+      </w:pPr>
+    </w:p>
+    <w:p>
+      <w:pPr>
+        <w:pBdr>
+          <w:top w:val="nil"/>
+          <w:left w:val="nil"/>
+          <w:bottom w:val="nil"/>
+          <w:right w:val="nil"/>
+          <w:between w:val="nil"/>
+        </w:pBdr>
+        <w:rPr>
+          <w:color w:val="000000"/>
+          <w:sz w:val="24"/>
+          <w:szCs w:val="24"/>
+        </w:rPr>
+      </w:pPr>
+    </w:p>
+    <w:p>
+      <w:pPr>
+        <w:pBdr>
+          <w:top w:val="nil"/>
+          <w:left w:val="nil"/>
+          <w:bottom w:val="nil"/>
+          <w:right w:val="nil"/>
+          <w:between w:val="nil"/>
+        </w:pBdr>
+        <w:rPr>
+          <w:b/>
+          <w:bCs/>
+          <w:color w:val="000000"/>
+          <w:sz w:val="24"/>
+          <w:szCs w:val="24"/>
+        </w:rPr>
+      </w:pPr>
+      <w:r>
+        <w:rPr>
+          <w:color w:val="000000"/>
+          <w:sz w:val="24"/>
+          <w:szCs w:val="24"/>
+        </w:rPr>
+        <w:lastRenderedPageBreak/>
+        <w:t xml:space="preserve">- </w:t>
+      </w:r>
+      <w:r>
+        <w:rPr>
+          <w:b/>
+          <w:bCs/>
+          <w:color w:val="000000"/>
+          <w:sz w:val="24"/>
+          <w:szCs w:val="24"/>
+        </w:rPr>
+        <w:t xml:space="preserve">Lista </w:t>
+      </w:r>
+      <w:r>
+        <w:rPr>
+          <w:b/>
+          <w:bCs/>
+          <w:color w:val="000000"/>
+          <w:sz w:val="24"/>
+          <w:szCs w:val="24"/>
+        </w:rPr>
+        <w:t xml:space="preserve">de </w:t>
+      </w:r>
+      <w:r>
+        <w:rPr>
+          <w:b/>
+          <w:bCs/>
+          <w:color w:val="000000"/>
+          <w:sz w:val="24"/>
+          <w:szCs w:val="24"/>
+        </w:rPr>
+        <w:t>comunicados</w:t>
+      </w:r>
+      <w:r>
+        <w:rPr>
+          <w:b/>
+          <w:bCs/>
+          <w:color w:val="000000"/>
+          <w:sz w:val="24"/>
+          <w:szCs w:val="24"/>
+        </w:rPr>
+        <w:t xml:space="preserve"> do </w:t>
+      </w:r>
+      <w:r>
+        <w:rPr>
+          <w:b/>
+          <w:bCs/>
+          <w:color w:val="000000"/>
+          <w:sz w:val="24"/>
+          <w:szCs w:val="24"/>
+        </w:rPr>
+        <w:t>COPOM</w:t>
+      </w:r>
+      <w:r>
+        <w:rPr>
+          <w:b/>
+          <w:bCs/>
+          <w:color w:val="000000"/>
+          <w:sz w:val="24"/>
+          <w:szCs w:val="24"/>
+        </w:rPr>
+        <w:t xml:space="preserve"> </w:t>
+      </w:r>
+      <w:hyperlink r:id="rId10" w:history="1">
+        <w:r>
+          <w:rPr>
+            <w:rStyle w:val="Hyperlink"/>
+            <w:sz w:val="24"/>
+            <w:szCs w:val="24"/>
+          </w:rPr>
+          <w:t>https://www.bcb.gov.br/api/servico/sitebcb/copom</w:t>
+        </w:r>
+        <w:r>
+          <w:rPr>
+            <w:rStyle w:val="Hyperlink"/>
+            <w:b/>
+            <w:bCs/>
+            <w:sz w:val="24"/>
+            <w:szCs w:val="24"/>
+          </w:rPr>
+          <w:t>/comunicados</w:t>
+        </w:r>
+      </w:hyperlink>
+    </w:p>
+    <w:p>
+      <w:pPr>
+        <w:pBdr>
+          <w:top w:val="nil"/>
+          <w:left w:val="nil"/>
+          <w:bottom w:val="nil"/>
+          <w:right w:val="nil"/>
+          <w:between w:val="nil"/>
+        </w:pBdr>
+        <w:rPr>
+          <w:color w:val="000000"/>
+          <w:sz w:val="24"/>
+          <w:szCs w:val="24"/>
+        </w:rPr>
+      </w:pPr>
+    </w:p>
+    <w:tbl>
+      <w:tblPr>
+        <w:tblStyle w:val="TableGrid"/>
+        <w:tblW w:w="0" w:type="auto"/>
+        <w:tblLook w:val="04A0" w:firstRow="1" w:lastRow="0" w:firstColumn="1" w:lastColumn="0" w:noHBand="0" w:noVBand="1"/>
+      </w:tblPr>
+      <w:tblGrid>
+        <w:gridCol w:w="2155"/>
+        <w:gridCol w:w="1890"/>
+        <w:gridCol w:w="3507"/>
+        <w:gridCol w:w="2518"/>
+      </w:tblGrid>
+      <w:tr>
+        <w:tc>
+          <w:tcPr>
+            <w:tcW w:w="2155" w:type="dxa"/>
+          </w:tcPr>
+          <w:p>
+            <w:pPr>
+              <w:rPr>
+                <w:color w:val="000000"/>
+                <w:sz w:val="16"/>
+                <w:szCs w:val="16"/>
+              </w:rPr>
+            </w:pPr>
+            <w:r>
+              <w:rPr>
+                <w:color w:val="000000"/>
+                <w:sz w:val="16"/>
+                <w:szCs w:val="16"/>
+              </w:rPr>
+              <w:t>Nome do Campo</w:t>
+            </w:r>
+          </w:p>
+        </w:tc>
+        <w:tc>
+          <w:tcPr>
+            <w:tcW w:w="1890" w:type="dxa"/>
+          </w:tcPr>
+          <w:p>
+            <w:pPr>
+              <w:rPr>
+                <w:color w:val="000000"/>
+                <w:sz w:val="16"/>
+                <w:szCs w:val="16"/>
+              </w:rPr>
+            </w:pPr>
+            <w:r>
+              <w:rPr>
+                <w:color w:val="000000"/>
+                <w:sz w:val="16"/>
+                <w:szCs w:val="16"/>
+              </w:rPr>
+              <w:t>Tipo do Campo</w:t>
+            </w:r>
+          </w:p>
+        </w:tc>
+        <w:tc>
+          <w:tcPr>
+            <w:tcW w:w="3507" w:type="dxa"/>
+          </w:tcPr>
+          <w:p>
+            <w:pPr>
+              <w:rPr>
+                <w:color w:val="000000"/>
+                <w:sz w:val="16"/>
+                <w:szCs w:val="16"/>
+              </w:rPr>
+            </w:pPr>
+            <w:r>
+              <w:rPr>
+                <w:color w:val="000000"/>
+                <w:sz w:val="16"/>
+                <w:szCs w:val="16"/>
+              </w:rPr>
+              <w:t>Descrição</w:t>
+            </w:r>
+          </w:p>
+        </w:tc>
+        <w:tc>
+          <w:tcPr>
+            <w:tcW w:w="2518" w:type="dxa"/>
+          </w:tcPr>
+          <w:p>
+            <w:pPr>
+              <w:rPr>
+                <w:color w:val="000000"/>
+                <w:sz w:val="16"/>
+                <w:szCs w:val="16"/>
+              </w:rPr>
+            </w:pPr>
+            <w:r>
+              <w:rPr>
+                <w:color w:val="000000"/>
+                <w:sz w:val="16"/>
+                <w:szCs w:val="16"/>
+              </w:rPr>
+              <w:t>Exemplo</w:t>
+            </w:r>
+          </w:p>
+        </w:tc>
+      </w:tr>
+      <w:tr>
+        <w:tc>
+          <w:tcPr>
+            <w:tcW w:w="2155" w:type="dxa"/>
+          </w:tcPr>
+          <w:p>
+            <w:pPr>
+              <w:rPr>
+                <w:color w:val="000000"/>
+                <w:sz w:val="16"/>
+                <w:szCs w:val="16"/>
+              </w:rPr>
+            </w:pPr>
+            <w:r>
+              <w:rPr>
+                <w:b/>
+                <w:bCs/>
+                <w:color w:val="000000"/>
+                <w:sz w:val="16"/>
+                <w:szCs w:val="16"/>
+              </w:rPr>
+              <w:t>nroReuniao</w:t>
+            </w:r>
+          </w:p>
+        </w:tc>
+        <w:tc>
+          <w:tcPr>
+            <w:tcW w:w="1890" w:type="dxa"/>
+          </w:tcPr>
+          <w:p>
+            <w:pPr>
+              <w:rPr>
+                <w:color w:val="000000"/>
+                <w:sz w:val="16"/>
+                <w:szCs w:val="16"/>
+              </w:rPr>
+            </w:pPr>
+            <w:r>
+              <w:rPr>
+                <w:color w:val="000000"/>
+                <w:sz w:val="16"/>
+                <w:szCs w:val="16"/>
+              </w:rPr>
+              <w:t>integer</w:t>
+            </w:r>
+          </w:p>
+        </w:tc>
+        <w:tc>
+          <w:tcPr>
+            <w:tcW w:w="3507" w:type="dxa"/>
+          </w:tcPr>
+          <w:p>
+            <w:pPr>
+              <w:rPr>
+                <w:color w:val="000000"/>
+                <w:sz w:val="16"/>
+                <w:szCs w:val="16"/>
+              </w:rPr>
+            </w:pPr>
+            <w:r>
+              <w:rPr>
+                <w:color w:val="000000"/>
+                <w:sz w:val="16"/>
+                <w:szCs w:val="16"/>
+              </w:rPr>
+              <w:t>255</w:t>
+            </w:r>
+          </w:p>
+        </w:tc>
+        <w:tc>
+          <w:tcPr>
+            <w:tcW w:w="2518" w:type="dxa"/>
+          </w:tcPr>
+          <w:p>
+            <w:pPr>
+              <w:rPr>
+                <w:color w:val="000000"/>
+                <w:sz w:val="16"/>
+                <w:szCs w:val="16"/>
+              </w:rPr>
+            </w:pPr>
+            <w:r>
+              <w:rPr>
+                <w:color w:val="000000"/>
+                <w:sz w:val="16"/>
+                <w:szCs w:val="16"/>
+              </w:rPr>
+              <w:t>255</w:t>
+            </w:r>
+          </w:p>
+        </w:tc>
+      </w:tr>
+      <w:tr>
+        <w:tc>
+          <w:tcPr>
+            <w:tcW w:w="2155" w:type="dxa"/>
+          </w:tcPr>
+          <w:p>
+            <w:pPr>
+              <w:rPr>
+                <w:color w:val="000000"/>
+                <w:sz w:val="16"/>
+                <w:szCs w:val="16"/>
+              </w:rPr>
+            </w:pPr>
+            <w:r>
+              <w:rPr>
+                <w:b/>
+                <w:bCs/>
+                <w:color w:val="000000"/>
+                <w:sz w:val="16"/>
+                <w:szCs w:val="16"/>
+              </w:rPr>
+              <w:t>dataReferencia</w:t>
+            </w:r>
+          </w:p>
+        </w:tc>
+        <w:tc>
+          <w:tcPr>
+            <w:tcW w:w="1890" w:type="dxa"/>
+          </w:tcPr>
+          <w:p>
+            <w:pPr>
+              <w:rPr>
+                <w:color w:val="000000"/>
+                <w:sz w:val="16"/>
+                <w:szCs w:val="16"/>
+              </w:rPr>
+            </w:pPr>
+            <w:r>
+              <w:rPr>
+                <w:color w:val="000000"/>
+                <w:sz w:val="16"/>
+                <w:szCs w:val="16"/>
+              </w:rPr>
+              <w:t>string&lt;date&gt;</w:t>
+            </w:r>
+          </w:p>
+        </w:tc>
+        <w:tc>
+          <w:tcPr>
+            <w:tcW w:w="3507" w:type="dxa"/>
+          </w:tcPr>
+          <w:p>
+            <w:pPr>
+              <w:rPr>
+                <w:color w:val="000000"/>
+                <w:sz w:val="16"/>
+                <w:szCs w:val="16"/>
+              </w:rPr>
+            </w:pPr>
+            <w:r>
+              <w:rPr>
+                <w:color w:val="000000"/>
+                <w:sz w:val="16"/>
+                <w:szCs w:val="16"/>
+              </w:rPr>
+              <w:t>Data do último dia da reunião do Copom, com formato conforme especificação RFC-3339 (ex: 2023-06-21)</w:t>
+            </w:r>
+          </w:p>
+        </w:tc>
+        <w:tc>
+          <w:tcPr>
+            <w:tcW w:w="2518" w:type="dxa"/>
+          </w:tcPr>
+          <w:p>
+            <w:pPr>
+              <w:rPr>
+                <w:color w:val="000000"/>
+                <w:sz w:val="16"/>
+                <w:szCs w:val="16"/>
+              </w:rPr>
+            </w:pPr>
+            <w:r>
+              <w:rPr>
+                <w:color w:val="000000"/>
+                <w:sz w:val="16"/>
+                <w:szCs w:val="16"/>
+              </w:rPr>
+              <w:t>2023-06-21</w:t>
+            </w:r>
+          </w:p>
+        </w:tc>
+      </w:tr>
+      <w:tr>
+        <w:tc>
+          <w:tcPr>
+            <w:tcW w:w="2155" w:type="dxa"/>
+          </w:tcPr>
+          <w:p>
+            <w:pPr>
+              <w:rPr>
+                <w:color w:val="000000"/>
+                <w:sz w:val="16"/>
+                <w:szCs w:val="16"/>
+              </w:rPr>
+            </w:pPr>
+            <w:r>
+              <w:rPr>
+                <w:b/>
+                <w:bCs/>
+                <w:color w:val="000000"/>
+                <w:sz w:val="16"/>
+                <w:szCs w:val="16"/>
+              </w:rPr>
+              <w:t>titulo</w:t>
+            </w:r>
+          </w:p>
+        </w:tc>
+        <w:tc>
+          <w:tcPr>
+            <w:tcW w:w="1890" w:type="dxa"/>
+          </w:tcPr>
+          <w:p>
+            <w:pPr>
+              <w:rPr>
+                <w:color w:val="000000"/>
+                <w:sz w:val="16"/>
+                <w:szCs w:val="16"/>
+              </w:rPr>
+            </w:pPr>
+            <w:r>
+              <w:rPr>
+                <w:color w:val="000000"/>
+                <w:sz w:val="16"/>
+                <w:szCs w:val="16"/>
+              </w:rPr>
+              <w:t>string</w:t>
+            </w:r>
+          </w:p>
+        </w:tc>
+        <w:tc>
+          <w:tcPr>
+            <w:tcW w:w="3507" w:type="dxa"/>
+          </w:tcPr>
+          <w:p>
+            <w:pPr>
+              <w:rPr>
+                <w:color w:val="000000"/>
+                <w:sz w:val="16"/>
+                <w:szCs w:val="16"/>
+              </w:rPr>
+            </w:pPr>
+            <w:r>
+              <w:rPr>
+                <w:color w:val="000000"/>
+                <w:sz w:val="16"/>
+                <w:szCs w:val="16"/>
+              </w:rPr>
+              <w:t>Título da publicação</w:t>
+            </w:r>
+          </w:p>
+        </w:tc>
+        <w:tc>
+          <w:tcPr>
+            <w:tcW w:w="2518" w:type="dxa"/>
+          </w:tcPr>
+          <w:p>
+            <w:pPr>
+              <w:rPr>
+                <w:color w:val="000000"/>
+                <w:sz w:val="16"/>
+                <w:szCs w:val="16"/>
+              </w:rPr>
+            </w:pPr>
+            <w:r>
+              <w:rPr>
+                <w:color w:val="000000"/>
+                <w:sz w:val="16"/>
+                <w:szCs w:val="16"/>
+              </w:rPr>
+              <w:t>255ª Reunião - 20-21 junho, 2023</w:t>
+            </w:r>
+          </w:p>
+        </w:tc>
+      </w:tr>
+    </w:tbl>
+    <w:p>
+      <w:pPr>
+        <w:pBdr>
+          <w:top w:val="nil"/>
+          <w:left w:val="nil"/>
+          <w:bottom w:val="nil"/>
+          <w:right w:val="nil"/>
+          <w:between w:val="nil"/>
+        </w:pBdr>
+        <w:rPr>
+          <w:color w:val="000000"/>
+          <w:sz w:val="24"/>
+          <w:szCs w:val="24"/>
+        </w:rPr>
+      </w:pPr>
+    </w:p>
+    <w:p>
+      <w:pPr>
+        <w:pBdr>
+          <w:top w:val="nil"/>
+          <w:left w:val="nil"/>
+          <w:bottom w:val="nil"/>
+          <w:right w:val="nil"/>
+          <w:between w:val="nil"/>
+        </w:pBdr>
+        <w:rPr>
+          <w:b/>
+          <w:bCs/>
+          <w:color w:val="000000"/>
+          <w:sz w:val="24"/>
+          <w:szCs w:val="24"/>
+        </w:rPr>
+      </w:pPr>
+      <w:r>
+        <w:rPr>
+          <w:b/>
+          <w:bCs/>
+          <w:color w:val="000000"/>
+          <w:sz w:val="24"/>
+          <w:szCs w:val="24"/>
+        </w:rPr>
+        <w:t xml:space="preserve">- </w:t>
+      </w:r>
+      <w:r>
+        <w:rPr>
+          <w:b/>
+          <w:bCs/>
+          <w:color w:val="000000"/>
+          <w:sz w:val="24"/>
+          <w:szCs w:val="24"/>
+        </w:rPr>
+        <w:t xml:space="preserve">Detalhes sobre uma ata do </w:t>
+      </w:r>
+      <w:r>
+        <w:rPr>
+          <w:b/>
+          <w:bCs/>
+          <w:color w:val="000000"/>
+          <w:sz w:val="24"/>
+          <w:szCs w:val="24"/>
+        </w:rPr>
+        <w:t>COPOM</w:t>
+      </w:r>
+    </w:p>
+    <w:p>
+      <w:pPr>
+        <w:pBdr>
+          <w:top w:val="nil"/>
+          <w:left w:val="nil"/>
+          <w:bottom w:val="nil"/>
+          <w:right w:val="nil"/>
+          <w:between w:val="nil"/>
+        </w:pBdr>
+        <w:rPr>
+          <w:b/>
+          <w:bCs/>
+          <w:color w:val="000000"/>
+          <w:sz w:val="24"/>
+          <w:szCs w:val="24"/>
+        </w:rPr>
+      </w:pPr>
+      <w:hyperlink r:id="rId11" w:history="1">
+        <w:r>
+          <w:rPr>
+            <w:rStyle w:val="Hyperlink"/>
+            <w:sz w:val="24"/>
+            <w:szCs w:val="24"/>
+          </w:rPr>
+          <w:t>https://www.bcb.gov.br/api/servico/sitebcb/copom</w:t>
+        </w:r>
+        <w:r>
+          <w:rPr>
+            <w:rStyle w:val="Hyperlink"/>
+            <w:b/>
+            <w:bCs/>
+            <w:sz w:val="24"/>
+            <w:szCs w:val="24"/>
+          </w:rPr>
+          <w:t>/atas_detalhes</w:t>
+        </w:r>
+      </w:hyperlink>
+    </w:p>
+    <w:p>
+      <w:pPr>
+        <w:pBdr>
+          <w:top w:val="nil"/>
+          <w:left w:val="nil"/>
+          <w:bottom w:val="nil"/>
+          <w:right w:val="nil"/>
+          <w:between w:val="nil"/>
+        </w:pBdr>
+        <w:rPr>
+          <w:b/>
+          <w:bCs/>
+          <w:color w:val="000000"/>
+          <w:sz w:val="24"/>
+          <w:szCs w:val="24"/>
+        </w:rPr>
+      </w:pPr>
+    </w:p>
+    <w:tbl>
+      <w:tblPr>
+        <w:tblStyle w:val="TableGrid"/>
+        <w:tblW w:w="0" w:type="auto"/>
+        <w:tblLook w:val="04A0" w:firstRow="1" w:lastRow="0" w:firstColumn="1" w:lastColumn="0" w:noHBand="0" w:noVBand="1"/>
+      </w:tblPr>
+      <w:tblGrid>
+        <w:gridCol w:w="1902"/>
+        <w:gridCol w:w="1630"/>
+        <w:gridCol w:w="2738"/>
+        <w:gridCol w:w="3800"/>
+      </w:tblGrid>
+      <w:tr>
+        <w:tc>
+          <w:tcPr>
+            <w:tcW w:w="2155" w:type="dxa"/>
+          </w:tcPr>
+          <w:p>
+            <w:pPr>
+              <w:rPr>
+                <w:color w:val="000000"/>
+                <w:sz w:val="16"/>
+                <w:szCs w:val="16"/>
+              </w:rPr>
+            </w:pPr>
+            <w:r>
+              <w:rPr>
+                <w:color w:val="000000"/>
+                <w:sz w:val="16"/>
+                <w:szCs w:val="16"/>
+              </w:rPr>
+              <w:t>Nome do Campo</w:t>
+            </w:r>
+          </w:p>
+        </w:tc>
+        <w:tc>
+          <w:tcPr>
+            <w:tcW w:w="1890" w:type="dxa"/>
+          </w:tcPr>
+          <w:p>
+            <w:pPr>
+              <w:rPr>
+                <w:color w:val="000000"/>
+                <w:sz w:val="16"/>
+                <w:szCs w:val="16"/>
+              </w:rPr>
+            </w:pPr>
+            <w:r>
+              <w:rPr>
+                <w:color w:val="000000"/>
+                <w:sz w:val="16"/>
+                <w:szCs w:val="16"/>
+              </w:rPr>
+              <w:t>Tipo do Campo</w:t>
+            </w:r>
+          </w:p>
+        </w:tc>
+        <w:tc>
+          <w:tcPr>
+            <w:tcW w:w="3507" w:type="dxa"/>
+          </w:tcPr>
+          <w:p>
+            <w:pPr>
+              <w:rPr>
+                <w:color w:val="000000"/>
+                <w:sz w:val="16"/>
+                <w:szCs w:val="16"/>
+              </w:rPr>
+            </w:pPr>
+            <w:r>
+              <w:rPr>
+                <w:color w:val="000000"/>
+                <w:sz w:val="16"/>
+                <w:szCs w:val="16"/>
+              </w:rPr>
+              <w:t>Descrição</w:t>
+            </w:r>
+          </w:p>
+        </w:tc>
+        <w:tc>
+          <w:tcPr>
+            <w:tcW w:w="2518" w:type="dxa"/>
+          </w:tcPr>
+          <w:p>
+            <w:pPr>
+              <w:rPr>
+                <w:color w:val="000000"/>
+                <w:sz w:val="16"/>
+                <w:szCs w:val="16"/>
+              </w:rPr>
+            </w:pPr>
+            <w:r>
+              <w:rPr>
+                <w:color w:val="000000"/>
+                <w:sz w:val="16"/>
+                <w:szCs w:val="16"/>
+              </w:rPr>
+              <w:t>Exemplo</w:t>
+            </w:r>
+          </w:p>
+        </w:tc>
+      </w:tr>
+      <w:tr>
+        <w:tc>
+          <w:tcPr>
+            <w:tcW w:w="2155" w:type="dxa"/>
+          </w:tcPr>
+          <w:p>
+            <w:pPr>
+              <w:rPr>
+                <w:color w:val="000000"/>
+                <w:sz w:val="16"/>
+                <w:szCs w:val="16"/>
+              </w:rPr>
+            </w:pPr>
+            <w:r>
+              <w:rPr>
+                <w:b/>
+                <w:bCs/>
+                <w:color w:val="000000"/>
+                <w:sz w:val="16"/>
+                <w:szCs w:val="16"/>
+              </w:rPr>
+              <w:t>nroReuniao</w:t>
+            </w:r>
+          </w:p>
+        </w:tc>
+        <w:tc>
+          <w:tcPr>
+            <w:tcW w:w="1890" w:type="dxa"/>
+          </w:tcPr>
+          <w:p>
+            <w:pPr>
+              <w:rPr>
+                <w:color w:val="000000"/>
+                <w:sz w:val="16"/>
+                <w:szCs w:val="16"/>
+              </w:rPr>
+            </w:pPr>
+            <w:r>
+              <w:rPr>
+                <w:color w:val="000000"/>
+                <w:sz w:val="16"/>
+                <w:szCs w:val="16"/>
+              </w:rPr>
+              <w:t>integer</w:t>
+            </w:r>
+          </w:p>
+        </w:tc>
+        <w:tc>
+          <w:tcPr>
+            <w:tcW w:w="3507" w:type="dxa"/>
+          </w:tcPr>
+          <w:p>
+            <w:pPr>
+              <w:rPr>
+                <w:color w:val="000000"/>
+                <w:sz w:val="16"/>
+                <w:szCs w:val="16"/>
+              </w:rPr>
+            </w:pPr>
+            <w:r>
+              <w:rPr>
+                <w:color w:val="000000"/>
+                <w:sz w:val="16"/>
+                <w:szCs w:val="16"/>
+              </w:rPr>
+              <w:t>255</w:t>
+            </w:r>
+          </w:p>
+        </w:tc>
+        <w:tc>
+          <w:tcPr>
+            <w:tcW w:w="2518" w:type="dxa"/>
+          </w:tcPr>
+          <w:p>
+            <w:pPr>
+              <w:rPr>
+                <w:color w:val="000000"/>
+                <w:sz w:val="16"/>
+                <w:szCs w:val="16"/>
+              </w:rPr>
+            </w:pPr>
+            <w:r>
+              <w:rPr>
+                <w:color w:val="000000"/>
+                <w:sz w:val="16"/>
+                <w:szCs w:val="16"/>
+              </w:rPr>
+              <w:t>255</w:t>
+            </w:r>
+          </w:p>
+        </w:tc>
+      </w:tr>
+      <w:tr>
+        <w:tc>
+          <w:tcPr>
+            <w:tcW w:w="2155" w:type="dxa"/>
+          </w:tcPr>
+          <w:p>
+            <w:pPr>
+              <w:rPr>
+                <w:color w:val="000000"/>
+                <w:sz w:val="16"/>
+                <w:szCs w:val="16"/>
+              </w:rPr>
+            </w:pPr>
+            <w:r>
+              <w:rPr>
+                <w:b/>
+                <w:bCs/>
+                <w:color w:val="000000"/>
+                <w:sz w:val="16"/>
+                <w:szCs w:val="16"/>
+              </w:rPr>
+              <w:t>dataReferencia</w:t>
+            </w:r>
+          </w:p>
+        </w:tc>
+        <w:tc>
+          <w:tcPr>
+            <w:tcW w:w="1890" w:type="dxa"/>
+          </w:tcPr>
+          <w:p>
+            <w:pPr>
+              <w:rPr>
+                <w:color w:val="000000"/>
+                <w:sz w:val="16"/>
+                <w:szCs w:val="16"/>
+              </w:rPr>
+            </w:pPr>
+            <w:r>
+              <w:rPr>
+                <w:color w:val="000000"/>
+                <w:sz w:val="16"/>
+                <w:szCs w:val="16"/>
+              </w:rPr>
+              <w:t>string&lt;date&gt;</w:t>
+            </w:r>
+          </w:p>
+        </w:tc>
+        <w:tc>
+          <w:tcPr>
+            <w:tcW w:w="3507" w:type="dxa"/>
+          </w:tcPr>
+          <w:p>
+            <w:pPr>
+              <w:rPr>
+                <w:color w:val="000000"/>
+                <w:sz w:val="16"/>
+                <w:szCs w:val="16"/>
+              </w:rPr>
+            </w:pPr>
+            <w:r>
+              <w:rPr>
+                <w:color w:val="000000"/>
+                <w:sz w:val="16"/>
+                <w:szCs w:val="16"/>
+              </w:rPr>
+              <w:t>Data do último dia da reunião do Copom, com formato conforme especificação RFC-3339 (ex: 2023-06-21)</w:t>
+            </w:r>
+          </w:p>
+        </w:tc>
+        <w:tc>
+          <w:tcPr>
+            <w:tcW w:w="2518" w:type="dxa"/>
+          </w:tcPr>
+          <w:p>
+            <w:pPr>
+              <w:rPr>
+                <w:color w:val="000000"/>
+                <w:sz w:val="16"/>
+                <w:szCs w:val="16"/>
+              </w:rPr>
+            </w:pPr>
+            <w:r>
+              <w:rPr>
+                <w:color w:val="000000"/>
+                <w:sz w:val="16"/>
+                <w:szCs w:val="16"/>
+              </w:rPr>
+              <w:t>2023-06-21</w:t>
+            </w:r>
+          </w:p>
+        </w:tc>
+      </w:tr>
+      <w:tr>
+        <w:tc>
+          <w:tcPr>
+            <w:tcW w:w="2155" w:type="dxa"/>
+          </w:tcPr>
+          <w:p>
+            <w:pPr>
+              <w:rPr>
+                <w:color w:val="000000"/>
+                <w:sz w:val="16"/>
+                <w:szCs w:val="16"/>
+              </w:rPr>
+            </w:pPr>
+            <w:r>
+              <w:rPr>
+                <w:b/>
+                <w:bCs/>
+                <w:color w:val="000000"/>
+                <w:sz w:val="16"/>
+                <w:szCs w:val="16"/>
+              </w:rPr>
+              <w:t>dataPublicacao</w:t>
+            </w:r>
+          </w:p>
+        </w:tc>
+        <w:tc>
+          <w:tcPr>
+            <w:tcW w:w="1890" w:type="dxa"/>
+          </w:tcPr>
+          <w:p>
+            <w:pPr>
+              <w:rPr>
+                <w:color w:val="000000"/>
+                <w:sz w:val="16"/>
+                <w:szCs w:val="16"/>
+              </w:rPr>
+            </w:pPr>
+            <w:r>
+              <w:rPr>
+                <w:color w:val="000000"/>
+                <w:sz w:val="16"/>
+                <w:szCs w:val="16"/>
+              </w:rPr>
+              <w:t>string&lt;date&gt;</w:t>
+            </w:r>
+          </w:p>
+        </w:tc>
+        <w:tc>
+          <w:tcPr>
+            <w:tcW w:w="3507" w:type="dxa"/>
+          </w:tcPr>
+          <w:p>
+            <w:pPr>
+              <w:rPr>
+                <w:color w:val="000000"/>
+                <w:sz w:val="16"/>
+                <w:szCs w:val="16"/>
+              </w:rPr>
+            </w:pPr>
+            <w:r>
+              <w:rPr>
+                <w:color w:val="000000"/>
+                <w:sz w:val="16"/>
+                <w:szCs w:val="16"/>
+              </w:rPr>
+              <w:t>Data do último dia da reunião do Copom, com formato conforme especificação RFC-3339 (ex: 2023-06-21)</w:t>
+            </w:r>
+          </w:p>
+        </w:tc>
+        <w:tc>
+          <w:tcPr>
+            <w:tcW w:w="2518" w:type="dxa"/>
+          </w:tcPr>
+          <w:p>
+            <w:pPr>
+              <w:rPr>
+                <w:color w:val="000000"/>
+                <w:sz w:val="16"/>
+                <w:szCs w:val="16"/>
+              </w:rPr>
+            </w:pPr>
+            <w:r>
+              <w:rPr>
+                <w:color w:val="000000"/>
+                <w:sz w:val="16"/>
+                <w:szCs w:val="16"/>
+              </w:rPr>
+              <w:t>2023-06-21</w:t>
+            </w:r>
+          </w:p>
+        </w:tc>
+      </w:tr>
+      <w:tr>
+        <w:tc>
+          <w:tcPr>
+            <w:tcW w:w="2155" w:type="dxa"/>
+          </w:tcPr>
+          <w:p>
+            <w:pPr>
+              <w:rPr>
+                <w:color w:val="000000"/>
+                <w:sz w:val="16"/>
+                <w:szCs w:val="16"/>
+              </w:rPr>
+            </w:pPr>
+            <w:r>
+              <w:rPr>
+                <w:b/>
+                <w:bCs/>
+                <w:color w:val="000000"/>
+                <w:sz w:val="16"/>
+                <w:szCs w:val="16"/>
+              </w:rPr>
+              <w:t>titulo</w:t>
+            </w:r>
+          </w:p>
+        </w:tc>
+        <w:tc>
+          <w:tcPr>
+            <w:tcW w:w="1890" w:type="dxa"/>
+          </w:tcPr>
+          <w:p>
+            <w:pPr>
+              <w:rPr>
+                <w:color w:val="000000"/>
+                <w:sz w:val="16"/>
+                <w:szCs w:val="16"/>
+              </w:rPr>
+            </w:pPr>
+            <w:r>
+              <w:rPr>
+                <w:color w:val="000000"/>
+                <w:sz w:val="16"/>
+                <w:szCs w:val="16"/>
+              </w:rPr>
+              <w:t>string</w:t>
+            </w:r>
+          </w:p>
+        </w:tc>
+        <w:tc>
+          <w:tcPr>
+            <w:tcW w:w="3507" w:type="dxa"/>
+          </w:tcPr>
+          <w:p>
+            <w:pPr>
+              <w:rPr>
+                <w:color w:val="000000"/>
+                <w:sz w:val="16"/>
+                <w:szCs w:val="16"/>
+              </w:rPr>
+            </w:pPr>
+            <w:r>
+              <w:rPr>
+                <w:color w:val="000000"/>
+                <w:sz w:val="16"/>
+                <w:szCs w:val="16"/>
+              </w:rPr>
+              <w:t>Título da publicação</w:t>
+            </w:r>
+          </w:p>
+        </w:tc>
+        <w:tc>
+          <w:tcPr>
+            <w:tcW w:w="2518" w:type="dxa"/>
+          </w:tcPr>
+          <w:p>
+            <w:pPr>
+              <w:rPr>
+                <w:color w:val="000000"/>
+                <w:sz w:val="16"/>
+                <w:szCs w:val="16"/>
+              </w:rPr>
+            </w:pPr>
+            <w:r>
+              <w:rPr>
+                <w:color w:val="000000"/>
+                <w:sz w:val="16"/>
+                <w:szCs w:val="16"/>
+              </w:rPr>
+              <w:t>255ª Reunião - 20-21 junho, 2023</w:t>
+            </w:r>
+          </w:p>
+        </w:tc>
+      </w:tr>
+      <w:tr>
+        <w:tc>
+          <w:tcPr>
+            <w:tcW w:w="2155" w:type="dxa"/>
+          </w:tcPr>
+          <w:p>
+            <w:pPr>
+              <w:rPr>
+                <w:b/>
+                <w:bCs/>
+                <w:color w:val="000000"/>
+                <w:sz w:val="16"/>
+                <w:szCs w:val="16"/>
+              </w:rPr>
+            </w:pPr>
+            <w:proofErr w:type="spellStart"/>
+            <w:r>
+              <w:rPr>
+                <w:b/>
+                <w:bCs/>
+                <w:color w:val="000000"/>
+                <w:sz w:val="16"/>
+                <w:szCs w:val="16"/>
+              </w:rPr>
+              <w:t>urlPdfAta</w:t>
+            </w:r>
+            <w:proofErr w:type="spellEnd"/>
+          </w:p>
+        </w:tc>
+        <w:tc>
+          <w:tcPr>
+            <w:tcW w:w="1890" w:type="dxa"/>
+          </w:tcPr>
+          <w:p>
+            <w:pPr>
+              <w:rPr>
+                <w:color w:val="000000"/>
+                <w:sz w:val="16"/>
+                <w:szCs w:val="16"/>
+              </w:rPr>
+            </w:pPr>
+            <w:r>
+              <w:rPr>
+                <w:color w:val="000000"/>
+                <w:sz w:val="16"/>
+                <w:szCs w:val="16"/>
+              </w:rPr>
+              <w:t>string</w:t>
+            </w:r>
+          </w:p>
+        </w:tc>
+        <w:tc>
+          <w:tcPr>
+            <w:tcW w:w="3507" w:type="dxa"/>
+          </w:tcPr>
+          <w:p>
+            <w:pPr>
+              <w:rPr>
+                <w:color w:val="000000"/>
+                <w:sz w:val="16"/>
+                <w:szCs w:val="16"/>
+              </w:rPr>
+            </w:pPr>
+            <w:r>
+              <w:rPr>
+                <w:color w:val="000000"/>
+                <w:sz w:val="16"/>
+                <w:szCs w:val="16"/>
+              </w:rPr>
+              <w:t>Caminho completo para acesso ao arquivo PDF do relatório. Disponível só a partir da reunião de número 200</w:t>
+            </w:r>
+          </w:p>
+        </w:tc>
+        <w:tc>
+          <w:tcPr>
+            <w:tcW w:w="2518" w:type="dxa"/>
+          </w:tcPr>
+          <w:p>
+            <w:pPr>
+              <w:rPr>
+                <w:color w:val="000000"/>
+                <w:sz w:val="16"/>
+                <w:szCs w:val="16"/>
+              </w:rPr>
+            </w:pPr>
+            <w:r>
+              <w:rPr>
+                <w:color w:val="000000"/>
+                <w:sz w:val="16"/>
+                <w:szCs w:val="16"/>
+              </w:rPr>
+              <w:t>https://www.bcb.gov.br/content/copom/atascopom/</w:t>
+            </w:r>
+            <w:r>
+              <w:rPr>
+                <w:color w:val="000000"/>
+                <w:sz w:val="16"/>
+                <w:szCs w:val="16"/>
+              </w:rPr>
+              <w:br/>
+            </w:r>
+            <w:r>
+              <w:rPr>
+                <w:color w:val="000000"/>
+                <w:sz w:val="16"/>
+                <w:szCs w:val="16"/>
+              </w:rPr>
+              <w:t>Copom255-not20230621255.pdf</w:t>
+            </w:r>
+          </w:p>
+        </w:tc>
+      </w:tr>
+      <w:tr>
+        <w:tc>
+          <w:tcPr>
+            <w:tcW w:w="2155" w:type="dxa"/>
+          </w:tcPr>
+          <w:p>
+            <w:pPr>
+              <w:rPr>
+                <w:b/>
+                <w:bCs/>
+                <w:color w:val="000000"/>
+                <w:sz w:val="16"/>
+                <w:szCs w:val="16"/>
+              </w:rPr>
+            </w:pPr>
+            <w:proofErr w:type="spellStart"/>
+            <w:r>
+              <w:rPr>
+                <w:b/>
+                <w:bCs/>
+                <w:color w:val="000000"/>
+                <w:sz w:val="16"/>
+                <w:szCs w:val="16"/>
+              </w:rPr>
+              <w:t>textoAta</w:t>
+            </w:r>
+            <w:proofErr w:type="spellEnd"/>
+          </w:p>
+        </w:tc>
+        <w:tc>
+          <w:tcPr>
+            <w:tcW w:w="1890" w:type="dxa"/>
+          </w:tcPr>
+          <w:p>
+            <w:pPr>
+              <w:rPr>
+                <w:color w:val="000000"/>
+                <w:sz w:val="16"/>
+                <w:szCs w:val="16"/>
+              </w:rPr>
+            </w:pPr>
+            <w:r>
+              <w:rPr>
+                <w:color w:val="000000"/>
+                <w:sz w:val="16"/>
+                <w:szCs w:val="16"/>
+              </w:rPr>
+              <w:t>string</w:t>
+            </w:r>
+          </w:p>
+        </w:tc>
+        <w:tc>
+          <w:tcPr>
+            <w:tcW w:w="3507" w:type="dxa"/>
+          </w:tcPr>
+          <w:p>
+            <w:pPr>
+              <w:rPr>
+                <w:color w:val="000000"/>
+                <w:sz w:val="16"/>
+                <w:szCs w:val="16"/>
+              </w:rPr>
+            </w:pPr>
+            <w:r>
+              <w:rPr>
+                <w:color w:val="000000"/>
+                <w:sz w:val="16"/>
+                <w:szCs w:val="16"/>
+              </w:rPr>
+              <w:t xml:space="preserve">Conteúdo da ata, em formato texto com </w:t>
+            </w:r>
+            <w:proofErr w:type="spellStart"/>
+            <w:r>
+              <w:rPr>
+                <w:color w:val="000000"/>
+                <w:sz w:val="16"/>
+                <w:szCs w:val="16"/>
+              </w:rPr>
+              <w:t>tags</w:t>
+            </w:r>
+            <w:proofErr w:type="spellEnd"/>
+            <w:r>
+              <w:rPr>
+                <w:color w:val="000000"/>
+                <w:sz w:val="16"/>
+                <w:szCs w:val="16"/>
+              </w:rPr>
+              <w:t xml:space="preserve"> </w:t>
+            </w:r>
+            <w:proofErr w:type="spellStart"/>
+            <w:r>
+              <w:rPr>
+                <w:color w:val="000000"/>
+                <w:sz w:val="16"/>
+                <w:szCs w:val="16"/>
+              </w:rPr>
+              <w:t>html</w:t>
+            </w:r>
+            <w:proofErr w:type="spellEnd"/>
+          </w:p>
+        </w:tc>
+        <w:tc>
+          <w:tcPr>
+            <w:tcW w:w="2518" w:type="dxa"/>
+          </w:tcPr>
+          <w:p>
+            <w:pPr>
+              <w:rPr>
+                <w:color w:val="000000"/>
+                <w:sz w:val="16"/>
+                <w:szCs w:val="16"/>
+              </w:rPr>
+            </w:pPr>
+            <w:r>
+              <w:rPr>
+                <w:color w:val="000000"/>
+                <w:sz w:val="16"/>
+                <w:szCs w:val="16"/>
+              </w:rPr>
+              <w:t>&lt;</w:t>
+            </w:r>
+            <w:proofErr w:type="spellStart"/>
+            <w:r>
+              <w:rPr>
+                <w:color w:val="000000"/>
+                <w:sz w:val="16"/>
+                <w:szCs w:val="16"/>
+              </w:rPr>
+              <w:t>div</w:t>
+            </w:r>
+            <w:proofErr w:type="spellEnd"/>
+            <w:r>
+              <w:rPr>
+                <w:color w:val="000000"/>
+                <w:sz w:val="16"/>
+                <w:szCs w:val="16"/>
+              </w:rPr>
+              <w:t xml:space="preserve"> id=\"</w:t>
+            </w:r>
+            <w:proofErr w:type="spellStart"/>
+            <w:r>
+              <w:rPr>
+                <w:color w:val="000000"/>
+                <w:sz w:val="16"/>
+                <w:szCs w:val="16"/>
+              </w:rPr>
+              <w:t>atacompleta</w:t>
+            </w:r>
+            <w:proofErr w:type="spellEnd"/>
+            <w:r>
+              <w:rPr>
+                <w:color w:val="000000"/>
+                <w:sz w:val="16"/>
+                <w:szCs w:val="16"/>
+              </w:rPr>
+              <w:t>\"&gt;&lt;</w:t>
+            </w:r>
+            <w:proofErr w:type="spellStart"/>
+            <w:r>
+              <w:rPr>
+                <w:color w:val="000000"/>
+                <w:sz w:val="16"/>
+                <w:szCs w:val="16"/>
+              </w:rPr>
+              <w:t>div</w:t>
+            </w:r>
+            <w:proofErr w:type="spellEnd"/>
+            <w:r>
+              <w:rPr>
+                <w:color w:val="000000"/>
+                <w:sz w:val="16"/>
+                <w:szCs w:val="16"/>
+              </w:rPr>
+              <w:t xml:space="preserve"> id=\"</w:t>
+            </w:r>
+            <w:proofErr w:type="spellStart"/>
+            <w:r>
+              <w:rPr>
+                <w:color w:val="000000"/>
+                <w:sz w:val="16"/>
+                <w:szCs w:val="16"/>
+              </w:rPr>
+              <w:t>ataconteudo</w:t>
+            </w:r>
+            <w:proofErr w:type="spellEnd"/>
+            <w:r>
+              <w:rPr>
+                <w:color w:val="000000"/>
+                <w:sz w:val="16"/>
+                <w:szCs w:val="16"/>
+              </w:rPr>
+              <w:t xml:space="preserve">\"&gt;&lt;h3 </w:t>
+            </w:r>
+            <w:proofErr w:type="spellStart"/>
+            <w:r>
+              <w:rPr>
+                <w:color w:val="000000"/>
+                <w:sz w:val="16"/>
+                <w:szCs w:val="16"/>
+              </w:rPr>
+              <w:t>class</w:t>
+            </w:r>
+            <w:proofErr w:type="spellEnd"/>
+            <w:r>
+              <w:rPr>
+                <w:color w:val="000000"/>
+                <w:sz w:val="16"/>
+                <w:szCs w:val="16"/>
+              </w:rPr>
+              <w:t>=\"</w:t>
+            </w:r>
+            <w:proofErr w:type="spellStart"/>
+            <w:r>
+              <w:rPr>
+                <w:color w:val="000000"/>
+                <w:sz w:val="16"/>
+                <w:szCs w:val="16"/>
+              </w:rPr>
+              <w:t>secao</w:t>
+            </w:r>
+            <w:proofErr w:type="spellEnd"/>
+            <w:r>
+              <w:rPr>
+                <w:color w:val="000000"/>
+                <w:sz w:val="16"/>
+                <w:szCs w:val="16"/>
+              </w:rPr>
+              <w:t xml:space="preserve">\"&gt;A) Atualização da conjuntura econômica e do cenário do </w:t>
+            </w:r>
+            <w:r>
+              <w:rPr>
+                <w:color w:val="000000"/>
+                <w:sz w:val="16"/>
+                <w:szCs w:val="16"/>
+              </w:rPr>
+              <w:t>...</w:t>
+            </w:r>
+          </w:p>
+        </w:tc>
+      </w:tr>
+    </w:tbl>
+    <w:p>
+      <w:pPr>
+        <w:pBdr>
+          <w:top w:val="nil"/>
+          <w:left w:val="nil"/>
+          <w:bottom w:val="nil"/>
+          <w:right w:val="nil"/>
+          <w:between w:val="nil"/>
+        </w:pBdr>
+        <w:rPr>
+          <w:color w:val="000000"/>
+          <w:sz w:val="24"/>
+          <w:szCs w:val="24"/>
+        </w:rPr>
+      </w:pPr>
+    </w:p>
+    <w:p>
+      <w:pPr>
+        <w:pBdr>
+          <w:top w:val="nil"/>
+          <w:left w:val="nil"/>
+          <w:bottom w:val="nil"/>
+          <w:right w:val="nil"/>
+          <w:between w:val="nil"/>
+        </w:pBdr>
+        <w:rPr>
+          <w:b/>
+          <w:bCs/>
+          <w:color w:val="000000"/>
+          <w:sz w:val="24"/>
+          <w:szCs w:val="24"/>
+        </w:rPr>
+      </w:pPr>
+      <w:r>
+        <w:rPr>
+          <w:b/>
+          <w:bCs/>
+          <w:color w:val="000000"/>
+          <w:sz w:val="24"/>
+          <w:szCs w:val="24"/>
+        </w:rPr>
+        <w:t xml:space="preserve">- Detalhes sobre um </w:t>
+      </w:r>
+      <w:r>
+        <w:rPr>
+          <w:b/>
+          <w:bCs/>
+          <w:color w:val="000000"/>
+          <w:sz w:val="24"/>
+          <w:szCs w:val="24"/>
+        </w:rPr>
+        <w:t>comunicado</w:t>
+      </w:r>
+      <w:r>
+        <w:rPr>
+          <w:b/>
+          <w:bCs/>
+          <w:color w:val="000000"/>
+          <w:sz w:val="24"/>
+          <w:szCs w:val="24"/>
+        </w:rPr>
+        <w:t xml:space="preserve"> do COPOM</w:t>
+      </w:r>
+    </w:p>
+    <w:p>
+      <w:pPr>
+        <w:pBdr>
+          <w:top w:val="nil"/>
+          <w:left w:val="nil"/>
+          <w:bottom w:val="nil"/>
+          <w:right w:val="nil"/>
+          <w:between w:val="nil"/>
+        </w:pBdr>
+        <w:rPr>
+          <w:b/>
+          <w:bCs/>
+          <w:color w:val="000000"/>
+          <w:sz w:val="24"/>
+          <w:szCs w:val="24"/>
+        </w:rPr>
+      </w:pPr>
+      <w:hyperlink r:id="rId12" w:history="1">
+        <w:r>
+          <w:rPr>
+            <w:rStyle w:val="Hyperlink"/>
+            <w:sz w:val="24"/>
+            <w:szCs w:val="24"/>
+          </w:rPr>
+          <w:t>https://www.bcb.gov.br/api/servico/sitebcb/copom</w:t>
+        </w:r>
+        <w:r>
+          <w:rPr>
+            <w:rStyle w:val="Hyperlink"/>
+            <w:b/>
+            <w:bCs/>
+            <w:sz w:val="24"/>
+            <w:szCs w:val="24"/>
+          </w:rPr>
+          <w:t>/atas_detalhes</w:t>
+        </w:r>
+      </w:hyperlink>
+    </w:p>
+    <w:p>
+      <w:pPr>
+        <w:pBdr>
+          <w:top w:val="nil"/>
+          <w:left w:val="nil"/>
+          <w:bottom w:val="nil"/>
+          <w:right w:val="nil"/>
+          <w:between w:val="nil"/>
+        </w:pBdr>
+        <w:rPr>
+          <w:b/>
+          <w:bCs/>
+          <w:color w:val="000000"/>
+          <w:sz w:val="24"/>
+          <w:szCs w:val="24"/>
+        </w:rPr>
+      </w:pPr>
+    </w:p>
+    <w:tbl>
+      <w:tblPr>
+        <w:tblStyle w:val="TableGrid"/>
+        <w:tblW w:w="0" w:type="auto"/>
+        <w:tblLook w:val="04A0" w:firstRow="1" w:lastRow="0" w:firstColumn="1" w:lastColumn="0" w:noHBand="0" w:noVBand="1"/>
+      </w:tblPr>
+      <w:tblGrid>
+        <w:gridCol w:w="1885"/>
+        <w:gridCol w:w="1620"/>
+        <w:gridCol w:w="2790"/>
+        <w:gridCol w:w="3775"/>
+      </w:tblGrid>
+      <w:tr>
+        <w:tc>
+          <w:tcPr>
+            <w:tcW w:w="1885" w:type="dxa"/>
+          </w:tcPr>
+          <w:p>
+            <w:pPr>
+              <w:rPr>
+                <w:color w:val="000000"/>
+                <w:sz w:val="16"/>
+                <w:szCs w:val="16"/>
+              </w:rPr>
+            </w:pPr>
+            <w:r>
+              <w:rPr>
+                <w:color w:val="000000"/>
+                <w:sz w:val="16"/>
+                <w:szCs w:val="16"/>
+              </w:rPr>
+              <w:t>Nome do Campo</w:t>
+            </w:r>
+          </w:p>
+        </w:tc>
+        <w:tc>
+          <w:tcPr>
+            <w:tcW w:w="1620" w:type="dxa"/>
+          </w:tcPr>
+          <w:p>
+            <w:pPr>
+              <w:rPr>
+                <w:color w:val="000000"/>
+                <w:sz w:val="16"/>
+                <w:szCs w:val="16"/>
+              </w:rPr>
+            </w:pPr>
+            <w:r>
+              <w:rPr>
+                <w:color w:val="000000"/>
+                <w:sz w:val="16"/>
+                <w:szCs w:val="16"/>
+              </w:rPr>
+              <w:t>Tipo do Campo</w:t>
+            </w:r>
+          </w:p>
+        </w:tc>
+        <w:tc>
+          <w:tcPr>
+            <w:tcW w:w="2790" w:type="dxa"/>
+          </w:tcPr>
+          <w:p>
+            <w:pPr>
+              <w:rPr>
+                <w:color w:val="000000"/>
+                <w:sz w:val="16"/>
+                <w:szCs w:val="16"/>
+              </w:rPr>
+            </w:pPr>
+            <w:r>
+              <w:rPr>
+                <w:color w:val="000000"/>
+                <w:sz w:val="16"/>
+                <w:szCs w:val="16"/>
+              </w:rPr>
+              <w:t>Descrição</w:t>
+            </w:r>
+          </w:p>
+        </w:tc>
+        <w:tc>
+          <w:tcPr>
+            <w:tcW w:w="3775" w:type="dxa"/>
+          </w:tcPr>
+          <w:p>
+            <w:pPr>
+              <w:rPr>
+                <w:color w:val="000000"/>
+                <w:sz w:val="16"/>
+                <w:szCs w:val="16"/>
+              </w:rPr>
+            </w:pPr>
+            <w:r>
+              <w:rPr>
+                <w:color w:val="000000"/>
+                <w:sz w:val="16"/>
+                <w:szCs w:val="16"/>
+              </w:rPr>
+              <w:t>Exemplo</w:t>
+            </w:r>
+          </w:p>
+        </w:tc>
+      </w:tr>
+      <w:tr>
+        <w:tc>
+          <w:tcPr>
+            <w:tcW w:w="1885" w:type="dxa"/>
+          </w:tcPr>
+          <w:p>
+            <w:pPr>
+              <w:rPr>
+                <w:color w:val="000000"/>
+                <w:sz w:val="16"/>
+                <w:szCs w:val="16"/>
+              </w:rPr>
+            </w:pPr>
+            <w:r>
+              <w:rPr>
+                <w:b/>
+                <w:bCs/>
+                <w:color w:val="000000"/>
+                <w:sz w:val="16"/>
+                <w:szCs w:val="16"/>
+              </w:rPr>
+              <w:t>nroReuniao</w:t>
+            </w:r>
+          </w:p>
+        </w:tc>
+        <w:tc>
+          <w:tcPr>
+            <w:tcW w:w="1620" w:type="dxa"/>
+          </w:tcPr>
+          <w:p>
+            <w:pPr>
+              <w:rPr>
+                <w:color w:val="000000"/>
+                <w:sz w:val="16"/>
+                <w:szCs w:val="16"/>
+              </w:rPr>
+            </w:pPr>
+            <w:r>
+              <w:rPr>
+                <w:color w:val="000000"/>
+                <w:sz w:val="16"/>
+                <w:szCs w:val="16"/>
+              </w:rPr>
+              <w:t>integer</w:t>
+            </w:r>
+          </w:p>
+        </w:tc>
+        <w:tc>
+          <w:tcPr>
+            <w:tcW w:w="2790" w:type="dxa"/>
+          </w:tcPr>
+          <w:p>
+            <w:pPr>
+              <w:rPr>
+                <w:color w:val="000000"/>
+                <w:sz w:val="16"/>
+                <w:szCs w:val="16"/>
+              </w:rPr>
+            </w:pPr>
+            <w:r>
+              <w:rPr>
+                <w:color w:val="000000"/>
+                <w:sz w:val="16"/>
+                <w:szCs w:val="16"/>
+              </w:rPr>
+              <w:t>255</w:t>
+            </w:r>
+          </w:p>
+        </w:tc>
+        <w:tc>
+          <w:tcPr>
+            <w:tcW w:w="3775" w:type="dxa"/>
+          </w:tcPr>
+          <w:p>
+            <w:pPr>
+              <w:rPr>
+                <w:color w:val="000000"/>
+                <w:sz w:val="16"/>
+                <w:szCs w:val="16"/>
+              </w:rPr>
+            </w:pPr>
+            <w:r>
+              <w:rPr>
+                <w:color w:val="000000"/>
+                <w:sz w:val="16"/>
+                <w:szCs w:val="16"/>
+              </w:rPr>
+              <w:t>255</w:t>
+            </w:r>
+          </w:p>
+        </w:tc>
+      </w:tr>
+      <w:tr>
+        <w:tc>
+          <w:tcPr>
+            <w:tcW w:w="1885" w:type="dxa"/>
+          </w:tcPr>
+          <w:p>
+            <w:pPr>
+              <w:rPr>
+                <w:color w:val="000000"/>
+                <w:sz w:val="16"/>
+                <w:szCs w:val="16"/>
+              </w:rPr>
+            </w:pPr>
+            <w:r>
+              <w:rPr>
+                <w:b/>
+                <w:bCs/>
+                <w:color w:val="000000"/>
+                <w:sz w:val="16"/>
+                <w:szCs w:val="16"/>
+              </w:rPr>
+              <w:t>dataReferencia</w:t>
+            </w:r>
+          </w:p>
+        </w:tc>
+        <w:tc>
+          <w:tcPr>
+            <w:tcW w:w="1620" w:type="dxa"/>
+          </w:tcPr>
+          <w:p>
+            <w:pPr>
+              <w:rPr>
+                <w:color w:val="000000"/>
+                <w:sz w:val="16"/>
+                <w:szCs w:val="16"/>
+              </w:rPr>
+            </w:pPr>
+            <w:r>
+              <w:rPr>
+                <w:color w:val="000000"/>
+                <w:sz w:val="16"/>
+                <w:szCs w:val="16"/>
+              </w:rPr>
+              <w:t>string&lt;date&gt;</w:t>
+            </w:r>
+          </w:p>
+        </w:tc>
+        <w:tc>
+          <w:tcPr>
+            <w:tcW w:w="2790" w:type="dxa"/>
+          </w:tcPr>
+          <w:p>
+            <w:pPr>
+              <w:rPr>
+                <w:color w:val="000000"/>
+                <w:sz w:val="16"/>
+                <w:szCs w:val="16"/>
+              </w:rPr>
+            </w:pPr>
+            <w:r>
+              <w:rPr>
+                <w:color w:val="000000"/>
+                <w:sz w:val="16"/>
+                <w:szCs w:val="16"/>
+              </w:rPr>
+              <w:t>Data do último dia da reunião do Copom, com formato conforme especificação RFC-3339 (ex: 2023-06-21)</w:t>
+            </w:r>
+          </w:p>
+        </w:tc>
+        <w:tc>
+          <w:tcPr>
+            <w:tcW w:w="3775" w:type="dxa"/>
+          </w:tcPr>
+          <w:p>
+            <w:pPr>
+              <w:rPr>
+                <w:color w:val="000000"/>
+                <w:sz w:val="16"/>
+                <w:szCs w:val="16"/>
+              </w:rPr>
+            </w:pPr>
+            <w:r>
+              <w:rPr>
+                <w:color w:val="000000"/>
+                <w:sz w:val="16"/>
+                <w:szCs w:val="16"/>
+              </w:rPr>
+              <w:t>2023-06-21</w:t>
+            </w:r>
+          </w:p>
+        </w:tc>
+      </w:tr>
+      <w:tr>
+        <w:tc>
+          <w:tcPr>
+            <w:tcW w:w="1885" w:type="dxa"/>
+          </w:tcPr>
+          <w:p>
+            <w:pPr>
+              <w:rPr>
+                <w:color w:val="000000"/>
+                <w:sz w:val="16"/>
+                <w:szCs w:val="16"/>
+              </w:rPr>
+            </w:pPr>
+            <w:r>
+              <w:rPr>
+                <w:b/>
+                <w:bCs/>
+                <w:color w:val="000000"/>
+                <w:sz w:val="16"/>
+                <w:szCs w:val="16"/>
+              </w:rPr>
+              <w:t>titulo</w:t>
+            </w:r>
+          </w:p>
+        </w:tc>
+        <w:tc>
+          <w:tcPr>
+            <w:tcW w:w="1620" w:type="dxa"/>
+          </w:tcPr>
+          <w:p>
+            <w:pPr>
+              <w:rPr>
+                <w:color w:val="000000"/>
+                <w:sz w:val="16"/>
+                <w:szCs w:val="16"/>
+              </w:rPr>
+            </w:pPr>
+            <w:r>
+              <w:rPr>
+                <w:color w:val="000000"/>
+                <w:sz w:val="16"/>
+                <w:szCs w:val="16"/>
+              </w:rPr>
+              <w:t>string</w:t>
+            </w:r>
+          </w:p>
+        </w:tc>
+        <w:tc>
+          <w:tcPr>
+            <w:tcW w:w="2790" w:type="dxa"/>
+          </w:tcPr>
+          <w:p>
+            <w:pPr>
+              <w:rPr>
+                <w:color w:val="000000"/>
+                <w:sz w:val="16"/>
+                <w:szCs w:val="16"/>
+              </w:rPr>
+            </w:pPr>
+            <w:r>
+              <w:rPr>
+                <w:color w:val="000000"/>
+                <w:sz w:val="16"/>
+                <w:szCs w:val="16"/>
+              </w:rPr>
+              <w:t>Título do comunicado</w:t>
+            </w:r>
+          </w:p>
+        </w:tc>
+        <w:tc>
+          <w:tcPr>
+            <w:tcW w:w="3775" w:type="dxa"/>
+          </w:tcPr>
+          <w:p>
+            <w:pPr>
+              <w:rPr>
+                <w:color w:val="000000"/>
+                <w:sz w:val="16"/>
+                <w:szCs w:val="16"/>
+              </w:rPr>
+            </w:pPr>
+            <w:r>
+              <w:rPr>
+                <w:color w:val="000000"/>
+                <w:sz w:val="16"/>
+                <w:szCs w:val="16"/>
+              </w:rPr>
+              <w:t>Copom mantém a taxa Selic em 13,75% a.a.</w:t>
+            </w:r>
+          </w:p>
+        </w:tc>
+      </w:tr>
+      <w:tr>
+        <w:tc>
+          <w:tcPr>
+            <w:tcW w:w="1885" w:type="dxa"/>
+          </w:tcPr>
+          <w:p>
+            <w:pPr>
+              <w:rPr>
+                <w:b/>
+                <w:bCs/>
+                <w:color w:val="000000"/>
+                <w:sz w:val="16"/>
+                <w:szCs w:val="16"/>
+              </w:rPr>
+            </w:pPr>
+            <w:proofErr w:type="spellStart"/>
+            <w:r>
+              <w:rPr>
+                <w:b/>
+                <w:bCs/>
+                <w:color w:val="000000"/>
+                <w:sz w:val="16"/>
+                <w:szCs w:val="16"/>
+              </w:rPr>
+              <w:t>textoComunicado</w:t>
+            </w:r>
+            <w:proofErr w:type="spellEnd"/>
+          </w:p>
+        </w:tc>
+        <w:tc>
+          <w:tcPr>
+            <w:tcW w:w="1620" w:type="dxa"/>
+          </w:tcPr>
+          <w:p>
+            <w:pPr>
+              <w:rPr>
+                <w:color w:val="000000"/>
+                <w:sz w:val="16"/>
+                <w:szCs w:val="16"/>
+              </w:rPr>
+            </w:pPr>
+            <w:r>
+              <w:rPr>
+                <w:color w:val="000000"/>
+                <w:sz w:val="16"/>
+                <w:szCs w:val="16"/>
+              </w:rPr>
+              <w:t>string</w:t>
+            </w:r>
+          </w:p>
+        </w:tc>
+        <w:tc>
+          <w:tcPr>
+            <w:tcW w:w="2790" w:type="dxa"/>
+          </w:tcPr>
+          <w:p>
+            <w:pPr>
+              <w:rPr>
+                <w:color w:val="000000"/>
+                <w:sz w:val="16"/>
+                <w:szCs w:val="16"/>
+              </w:rPr>
+            </w:pPr>
+            <w:r>
+              <w:rPr>
+                <w:color w:val="000000"/>
+                <w:sz w:val="16"/>
+                <w:szCs w:val="16"/>
+              </w:rPr>
+              <w:t xml:space="preserve">Conteúdo do comunicado, em formato texto com </w:t>
+            </w:r>
+            <w:proofErr w:type="spellStart"/>
+            <w:r>
+              <w:rPr>
+                <w:color w:val="000000"/>
+                <w:sz w:val="16"/>
+                <w:szCs w:val="16"/>
+              </w:rPr>
+              <w:t>tags</w:t>
+            </w:r>
+            <w:proofErr w:type="spellEnd"/>
+            <w:r>
+              <w:rPr>
+                <w:color w:val="000000"/>
+                <w:sz w:val="16"/>
+                <w:szCs w:val="16"/>
+              </w:rPr>
+              <w:t xml:space="preserve"> </w:t>
+            </w:r>
+            <w:proofErr w:type="spellStart"/>
+            <w:r>
+              <w:rPr>
+                <w:color w:val="000000"/>
+                <w:sz w:val="16"/>
+                <w:szCs w:val="16"/>
+              </w:rPr>
+              <w:t>html</w:t>
+            </w:r>
+            <w:proofErr w:type="spellEnd"/>
+          </w:p>
+        </w:tc>
+        <w:tc>
+          <w:tcPr>
+            <w:tcW w:w="3775" w:type="dxa"/>
+          </w:tcPr>
+          <w:p>
+            <w:pPr>
+              <w:rPr>
+                <w:color w:val="000000"/>
+                <w:sz w:val="16"/>
+                <w:szCs w:val="16"/>
+              </w:rPr>
+            </w:pPr>
+            <w:r>
+              <w:rPr>
+                <w:color w:val="000000"/>
+                <w:sz w:val="16"/>
+                <w:szCs w:val="16"/>
+              </w:rPr>
+              <w:t xml:space="preserve">&lt;p </w:t>
+            </w:r>
+            <w:proofErr w:type="spellStart"/>
+            <w:r>
+              <w:rPr>
+                <w:color w:val="000000"/>
+                <w:sz w:val="16"/>
+                <w:szCs w:val="16"/>
+              </w:rPr>
+              <w:t>style</w:t>
+            </w:r>
+            <w:proofErr w:type="spellEnd"/>
+            <w:r>
+              <w:rPr>
+                <w:color w:val="000000"/>
+                <w:sz w:val="16"/>
+                <w:szCs w:val="16"/>
+              </w:rPr>
+              <w:t>=\"</w:t>
+            </w:r>
+            <w:proofErr w:type="spellStart"/>
+            <w:r>
+              <w:rPr>
+                <w:color w:val="000000"/>
+                <w:sz w:val="16"/>
+                <w:szCs w:val="16"/>
+              </w:rPr>
+              <w:t>text-align</w:t>
+            </w:r>
+            <w:proofErr w:type="spellEnd"/>
+            <w:r>
+              <w:rPr>
+                <w:color w:val="000000"/>
+                <w:sz w:val="16"/>
+                <w:szCs w:val="16"/>
+              </w:rPr>
+              <w:t>&amp;#58;justify;\"&gt;Em sua 252ª reunião, o Comitê de Política Monetária (Copom) decidiu manter a taxa Selic ...</w:t>
+            </w:r>
+          </w:p>
+        </w:tc>
+      </w:tr>
+    </w:tbl>
     <w:p>
       <w:pPr>
         <w:pBdr>
@@ -4483,28 +7251,67 @@
       <w:pPr>
         <w:pStyle w:val="Heading1"/>
       </w:pPr>
-      <w:bookmarkStart w:id="14" w:name="_Toc207627265"/>
-      <w:r>
-        <w:t>10 - PROPOSTA ANALÍTICA</w:t>
+      <w:bookmarkStart w:id="14" w:name="_Toc207627266"/>
+      <w:r>
+        <w:t>11 - ANÁLISE EXPLORATÓRIA</w:t>
       </w:r>
       <w:bookmarkEnd w:id="14"/>
     </w:p>
+    <w:p/>
+    <w:p>
+      <w:r>
+        <w:t>Aqui será discutida a análise exploratória de dados.</w:t>
+      </w:r>
+    </w:p>
+    <w:p/>
+    <w:p/>
     <w:p>
       <w:pPr>
         <w:pStyle w:val="Heading1"/>
       </w:pPr>
-    </w:p>
-    <w:p>
-      <w:pPr>
-        <w:pBdr>
-          <w:top w:val="nil"/>
-          <w:left w:val="nil"/>
-          <w:bottom w:val="nil"/>
-          <w:right w:val="nil"/>
-          <w:between w:val="nil"/>
-        </w:pBdr>
-        <w:rPr>
-          <w:color w:val="000000"/>
+      <w:bookmarkStart w:id="15" w:name="_Toc207627265"/>
+      <w:r>
+        <w:t>10</w:t>
+      </w:r>
+      <w:bookmarkEnd w:id="15"/>
+      <w:r>
+        <w:t xml:space="preserve"> - MODELAGEM E RESULTADOS</w:t>
+      </w:r>
+    </w:p>
+    <w:p>
+      <w:pPr>
+        <w:rPr>
+          <w:sz w:val="24"/>
+          <w:szCs w:val="24"/>
+        </w:rPr>
+      </w:pPr>
+    </w:p>
+    <w:p>
+      <w:pPr>
+        <w:rPr>
+          <w:sz w:val="24"/>
+          <w:szCs w:val="24"/>
+        </w:rPr>
+      </w:pPr>
+      <w:r>
+        <w:rPr>
+          <w:sz w:val="24"/>
+          <w:szCs w:val="24"/>
+        </w:rPr>
+        <w:t>Aqui será apresentado o processo de modelagem e resultados.</w:t>
+      </w:r>
+    </w:p>
+    <w:p>
+      <w:pPr>
+        <w:rPr>
+          <w:sz w:val="24"/>
+          <w:szCs w:val="24"/>
+        </w:rPr>
+      </w:pPr>
+    </w:p>
+    <w:p>
+      <w:pPr>
+        <w:rPr>
           <w:sz w:val="24"/>
           <w:szCs w:val="24"/>
         </w:rPr>
@@ -4513,53 +7320,22 @@
     <w:p>
       <w:pPr>
         <w:pStyle w:val="Heading1"/>
-      </w:pPr>
-      <w:bookmarkStart w:id="15" w:name="_Toc207627266"/>
-      <w:r>
-        <w:t>11 - ANÁLISE EXPLORATÓRIA</w:t>
-      </w:r>
-      <w:bookmarkEnd w:id="15"/>
-    </w:p>
-    <w:p>
-      <w:pPr>
-        <w:rPr>
-          <w:sz w:val="24"/>
-          <w:szCs w:val="24"/>
-        </w:rPr>
-      </w:pPr>
-    </w:p>
-    <w:p>
-      <w:pPr>
-        <w:rPr>
-          <w:sz w:val="24"/>
-          <w:szCs w:val="24"/>
-        </w:rPr>
-      </w:pPr>
-    </w:p>
-    <w:p>
-      <w:pPr>
-        <w:pStyle w:val="Heading1"/>
-        <w:rPr>
-          <w:sz w:val="24"/>
-          <w:szCs w:val="24"/>
-        </w:rPr>
       </w:pPr>
       <w:bookmarkStart w:id="16" w:name="_rqqv498qgqh5" w:colFirst="0" w:colLast="0"/>
       <w:bookmarkStart w:id="17" w:name="_Toc207627267"/>
       <w:bookmarkEnd w:id="16"/>
       <w:r>
-        <w:t>12 - STORYTELLING</w:t>
+        <w:t xml:space="preserve">12 </w:t>
+      </w:r>
+      <w:r>
+        <w:t>–</w:t>
+      </w:r>
+      <w:r>
+        <w:t xml:space="preserve"> STORYTELLING</w:t>
       </w:r>
       <w:bookmarkEnd w:id="17"/>
     </w:p>
-    <w:p>
-      <w:pPr>
-        <w:rPr>
-          <w:sz w:val="24"/>
-          <w:szCs w:val="24"/>
-        </w:rPr>
-      </w:pPr>
-    </w:p>
+    <w:p/>
     <w:p>
       <w:pPr>
         <w:rPr>
@@ -4568,6 +7344,27 @@
           <w:szCs w:val="26"/>
         </w:rPr>
       </w:pPr>
+      <w:r>
+        <w:rPr>
+          <w:sz w:val="24"/>
+          <w:szCs w:val="24"/>
+        </w:rPr>
+        <w:t xml:space="preserve">Aqui será feita a </w:t>
+      </w:r>
+      <w:r>
+        <w:rPr>
+          <w:sz w:val="24"/>
+          <w:szCs w:val="24"/>
+        </w:rPr>
+        <w:t>proposta</w:t>
+      </w:r>
+      <w:r>
+        <w:rPr>
+          <w:sz w:val="24"/>
+          <w:szCs w:val="24"/>
+        </w:rPr>
+        <w:t xml:space="preserve"> de apresentação do projeto.</w:t>
+      </w:r>
       <w:r>
         <w:br w:type="page"/>
       </w:r>
@@ -4639,7 +7436,7 @@
         </w:rPr>
         <w:t xml:space="preserve">COPOM - </w:t>
       </w:r>
-      <w:hyperlink r:id="rId9" w:history="1">
+      <w:hyperlink r:id="rId13" w:anchor="/" w:history="1">
         <w:r>
           <w:rPr>
             <w:rStyle w:val="Hyperlink"/>
@@ -4649,6 +7446,9 @@
           <w:t>https://www.bcb.gov.br/conteudo/dadosabertos/BCBDeinf/elements_copom.html#/</w:t>
         </w:r>
       </w:hyperlink>
+      <w:r>
+        <w:br/>
+      </w:r>
     </w:p>
     <w:p>
       <w:pPr>
@@ -4700,7 +7500,7 @@
         </w:rPr>
         <w:t xml:space="preserve">: </w:t>
       </w:r>
-      <w:hyperlink r:id="rId10" w:history="1">
+      <w:hyperlink r:id="rId14" w:history="1">
         <w:r>
           <w:rPr>
             <w:rStyle w:val="Hyperlink"/>
@@ -4708,6 +7508,9 @@
           <w:t>https://github.com/guilhermersduarte/Projeto-Aplicado2-Grupo19</w:t>
         </w:r>
       </w:hyperlink>
+      <w:r>
+        <w:br/>
+      </w:r>
     </w:p>
     <w:p>
       <w:pPr>
@@ -4726,7 +7529,7 @@
       <w:r>
         <w:t xml:space="preserve">Taxa SELIC - </w:t>
       </w:r>
-      <w:hyperlink r:id="rId11" w:history="1">
+      <w:hyperlink r:id="rId15" w:history="1">
         <w:r>
           <w:rPr>
             <w:rStyle w:val="Hyperlink"/>
@@ -4764,7 +7567,7 @@
       </w:pPr>
     </w:p>
     <w:sectPr>
-      <w:headerReference w:type="default" r:id="rId12"/>
+      <w:headerReference w:type="default" r:id="rId16"/>
       <w:pgSz w:w="12240" w:h="15840"/>
       <w:pgMar w:top="1380" w:right="720" w:bottom="280" w:left="1440" w:header="727" w:footer="0" w:gutter="0"/>
       <w:cols w:space="720"/>
@@ -4831,6 +7634,7 @@
     </w:pPr>
     <w:r>
       <w:rPr>
+        <w:noProof/>
         <w:color w:val="000000"/>
         <w:sz w:val="20"/>
         <w:szCs w:val="20"/>
@@ -4944,6 +7748,7 @@
     </w:pPr>
     <w:r>
       <w:rPr>
+        <w:noProof/>
         <w:color w:val="000000"/>
         <w:sz w:val="20"/>
         <w:szCs w:val="20"/>
@@ -6036,7 +8841,6 @@
   <w:style w:type="character" w:default="1" w:styleId="DefaultParagraphFont">
     <w:name w:val="Default Paragraph Font"/>
     <w:uiPriority w:val="1"/>
-    <w:semiHidden/>
     <w:unhideWhenUsed/>
   </w:style>
   <w:style w:type="table" w:default="1" w:styleId="TableNormal">
@@ -6169,6 +8973,22 @@
       <w:color w:val="605E5C"/>
       <w:shd w:val="clear" w:color="auto" w:fill="E1DFDD"/>
     </w:rPr>
+  </w:style>
+  <w:style w:type="table" w:styleId="TableGrid">
+    <w:name w:val="Table Grid"/>
+    <w:basedOn w:val="TableNormal"/>
+    <w:uiPriority w:val="39"/>
+    <w:rsid w:val="00764935"/>
+    <w:tblPr>
+      <w:tblBorders>
+        <w:top w:val="single" w:sz="4" w:space="0" w:color="auto"/>
+        <w:left w:val="single" w:sz="4" w:space="0" w:color="auto"/>
+        <w:bottom w:val="single" w:sz="4" w:space="0" w:color="auto"/>
+        <w:right w:val="single" w:sz="4" w:space="0" w:color="auto"/>
+        <w:insideH w:val="single" w:sz="4" w:space="0" w:color="auto"/>
+        <w:insideV w:val="single" w:sz="4" w:space="0" w:color="auto"/>
+      </w:tblBorders>
+    </w:tblPr>
   </w:style>
 </w:styles>
 </file>

</xml_diff>

<commit_message>
Acréscimo bases IPCA e SELIC
</commit_message>
<xml_diff>
--- a/DOCS/Relatorio_Turma_201825166.000.03A_Grupo_Projeto_19_2025-09-01.docx
+++ b/DOCS/Relatorio_Turma_201825166.000.03A_Grupo_Projeto_19_2025-09-01.docx
@@ -4405,17 +4405,7 @@
           <w:sz w:val="24"/>
           <w:szCs w:val="24"/>
         </w:rPr>
-        <w:t xml:space="preserve">- </w:t>
-      </w:r>
-      <w:r>
-        <w:rPr>
-          <w:b/>
-          <w:bCs/>
-          <w:color w:val="000000"/>
-          <w:sz w:val="24"/>
-          <w:szCs w:val="24"/>
-        </w:rPr>
-        <w:t xml:space="preserve">Lista </w:t>
+        <w:t xml:space="preserve">- Lista </w:t>
       </w:r>
       <w:r>
         <w:rPr>
@@ -5165,17 +5155,7 @@
           <w:sz w:val="24"/>
           <w:szCs w:val="24"/>
         </w:rPr>
-        <w:t>comunicados</w:t>
-      </w:r>
-      <w:r>
-        <w:rPr>
-          <w:b/>
-          <w:bCs/>
-          <w:color w:val="000000"/>
-          <w:sz w:val="24"/>
-          <w:szCs w:val="24"/>
-        </w:rPr>
-        <w:t xml:space="preserve"> do </w:t>
+        <w:t xml:space="preserve">comunicados do </w:t>
       </w:r>
       <w:r>
         <w:rPr>
@@ -5654,17 +5634,7 @@
           <w:sz w:val="24"/>
           <w:szCs w:val="24"/>
         </w:rPr>
-        <w:t xml:space="preserve">- </w:t>
-      </w:r>
-      <w:r>
-        <w:rPr>
-          <w:b/>
-          <w:bCs/>
-          <w:color w:val="000000"/>
-          <w:sz w:val="24"/>
-          <w:szCs w:val="24"/>
-        </w:rPr>
-        <w:t xml:space="preserve">Detalhes sobre uma ata do </w:t>
+        <w:t xml:space="preserve">- Detalhes sobre uma ata do </w:t>
       </w:r>
       <w:r>
         <w:rPr>
@@ -6218,7 +6188,6 @@
                 <w:szCs w:val="16"/>
               </w:rPr>
             </w:pPr>
-            <w:proofErr w:type="spellStart"/>
             <w:r>
               <w:rPr>
                 <w:b/>
@@ -6229,7 +6198,6 @@
               </w:rPr>
               <w:t>urlPdfAta</w:t>
             </w:r>
-            <w:proofErr w:type="spellEnd"/>
           </w:p>
         </w:tc>
         <w:tc>
@@ -6330,7 +6298,6 @@
                 <w:szCs w:val="16"/>
               </w:rPr>
             </w:pPr>
-            <w:proofErr w:type="spellStart"/>
             <w:r>
               <w:rPr>
                 <w:b/>
@@ -6341,7 +6308,6 @@
               </w:rPr>
               <w:t>textoAta</w:t>
             </w:r>
-            <w:proofErr w:type="spellEnd"/>
           </w:p>
         </w:tc>
         <w:tc>
@@ -6384,36 +6350,8 @@
                 <w:sz w:val="16"/>
                 <w:szCs w:val="16"/>
               </w:rPr>
-              <w:t xml:space="preserve">Conteúdo da ata, em formato texto com </w:t>
-            </w:r>
-            <w:proofErr w:type="spellStart"/>
-            <w:r>
-              <w:rPr>
-                <w:color w:val="000000"/>
-                <w:sz w:val="16"/>
-                <w:szCs w:val="16"/>
-              </w:rPr>
-              <w:t>tags</w:t>
-            </w:r>
-            <w:proofErr w:type="spellEnd"/>
-            <w:r>
-              <w:rPr>
-                <w:color w:val="000000"/>
-                <w:sz w:val="16"/>
-                <w:szCs w:val="16"/>
-              </w:rPr>
-              <w:t xml:space="preserve"> </w:t>
-            </w:r>
-            <w:proofErr w:type="spellStart"/>
-            <w:r>
-              <w:rPr>
-                <w:color w:val="000000"/>
-                <w:sz w:val="16"/>
-                <w:szCs w:val="16"/>
-              </w:rPr>
-              <w:t>html</w:t>
-            </w:r>
-            <w:proofErr w:type="spellEnd"/>
+              <w:t>Conteúdo da ata, em formato texto com tags html</w:t>
+            </w:r>
           </w:p>
         </w:tc>
         <w:tc>
@@ -6434,115 +6372,7 @@
                 <w:sz w:val="16"/>
                 <w:szCs w:val="16"/>
               </w:rPr>
-              <w:t>&lt;</w:t>
-            </w:r>
-            <w:proofErr w:type="spellStart"/>
-            <w:r>
-              <w:rPr>
-                <w:color w:val="000000"/>
-                <w:sz w:val="16"/>
-                <w:szCs w:val="16"/>
-              </w:rPr>
-              <w:t>div</w:t>
-            </w:r>
-            <w:proofErr w:type="spellEnd"/>
-            <w:r>
-              <w:rPr>
-                <w:color w:val="000000"/>
-                <w:sz w:val="16"/>
-                <w:szCs w:val="16"/>
-              </w:rPr>
-              <w:t xml:space="preserve"> id=\"</w:t>
-            </w:r>
-            <w:proofErr w:type="spellStart"/>
-            <w:r>
-              <w:rPr>
-                <w:color w:val="000000"/>
-                <w:sz w:val="16"/>
-                <w:szCs w:val="16"/>
-              </w:rPr>
-              <w:t>atacompleta</w:t>
-            </w:r>
-            <w:proofErr w:type="spellEnd"/>
-            <w:r>
-              <w:rPr>
-                <w:color w:val="000000"/>
-                <w:sz w:val="16"/>
-                <w:szCs w:val="16"/>
-              </w:rPr>
-              <w:t>\"&gt;&lt;</w:t>
-            </w:r>
-            <w:proofErr w:type="spellStart"/>
-            <w:r>
-              <w:rPr>
-                <w:color w:val="000000"/>
-                <w:sz w:val="16"/>
-                <w:szCs w:val="16"/>
-              </w:rPr>
-              <w:t>div</w:t>
-            </w:r>
-            <w:proofErr w:type="spellEnd"/>
-            <w:r>
-              <w:rPr>
-                <w:color w:val="000000"/>
-                <w:sz w:val="16"/>
-                <w:szCs w:val="16"/>
-              </w:rPr>
-              <w:t xml:space="preserve"> id=\"</w:t>
-            </w:r>
-            <w:proofErr w:type="spellStart"/>
-            <w:r>
-              <w:rPr>
-                <w:color w:val="000000"/>
-                <w:sz w:val="16"/>
-                <w:szCs w:val="16"/>
-              </w:rPr>
-              <w:t>ataconteudo</w:t>
-            </w:r>
-            <w:proofErr w:type="spellEnd"/>
-            <w:r>
-              <w:rPr>
-                <w:color w:val="000000"/>
-                <w:sz w:val="16"/>
-                <w:szCs w:val="16"/>
-              </w:rPr>
-              <w:t xml:space="preserve">\"&gt;&lt;h3 </w:t>
-            </w:r>
-            <w:proofErr w:type="spellStart"/>
-            <w:r>
-              <w:rPr>
-                <w:color w:val="000000"/>
-                <w:sz w:val="16"/>
-                <w:szCs w:val="16"/>
-              </w:rPr>
-              <w:t>class</w:t>
-            </w:r>
-            <w:proofErr w:type="spellEnd"/>
-            <w:r>
-              <w:rPr>
-                <w:color w:val="000000"/>
-                <w:sz w:val="16"/>
-                <w:szCs w:val="16"/>
-              </w:rPr>
-              <w:t>=\"</w:t>
-            </w:r>
-            <w:proofErr w:type="spellStart"/>
-            <w:r>
-              <w:rPr>
-                <w:color w:val="000000"/>
-                <w:sz w:val="16"/>
-                <w:szCs w:val="16"/>
-              </w:rPr>
-              <w:t>secao</w:t>
-            </w:r>
-            <w:proofErr w:type="spellEnd"/>
-            <w:r>
-              <w:rPr>
-                <w:color w:val="000000"/>
-                <w:sz w:val="16"/>
-                <w:szCs w:val="16"/>
-              </w:rPr>
-              <w:t xml:space="preserve">\"&gt;A) Atualização da conjuntura econômica e do cenário do </w:t>
+              <w:t xml:space="preserve">&lt;div id=\"atacompleta\"&gt;&lt;div id=\"ataconteudo\"&gt;&lt;h3 class=\"secao\"&gt;A) Atualização da conjuntura econômica e do cenário do </w:t>
             </w:r>
             <w:r>
               <w:rPr>
@@ -6597,27 +6427,7 @@
           <w:sz w:val="24"/>
           <w:szCs w:val="24"/>
         </w:rPr>
-        <w:t xml:space="preserve">- Detalhes sobre um </w:t>
-      </w:r>
-      <w:r>
-        <w:rPr>
-          <w:b/>
-          <w:bCs/>
-          <w:color w:val="000000"/>
-          <w:sz w:val="24"/>
-          <w:szCs w:val="24"/>
-        </w:rPr>
-        <w:t>comunicado</w:t>
-      </w:r>
-      <w:r>
-        <w:rPr>
-          <w:b/>
-          <w:bCs/>
-          <w:color w:val="000000"/>
-          <w:sz w:val="24"/>
-          <w:szCs w:val="24"/>
-        </w:rPr>
-        <w:t xml:space="preserve"> do COPOM</w:t>
+        <w:t>- Detalhes sobre um comunicado do COPOM</w:t>
       </w:r>
     </w:p>
     <w:p>
@@ -7069,7 +6879,6 @@
                 <w:szCs w:val="16"/>
               </w:rPr>
             </w:pPr>
-            <w:proofErr w:type="spellStart"/>
             <w:r>
               <w:rPr>
                 <w:b/>
@@ -7080,7 +6889,6 @@
               </w:rPr>
               <w:t>textoComunicado</w:t>
             </w:r>
-            <w:proofErr w:type="spellEnd"/>
           </w:p>
         </w:tc>
         <w:tc>
@@ -7123,36 +6931,8 @@
                 <w:sz w:val="16"/>
                 <w:szCs w:val="16"/>
               </w:rPr>
-              <w:t xml:space="preserve">Conteúdo do comunicado, em formato texto com </w:t>
-            </w:r>
-            <w:proofErr w:type="spellStart"/>
-            <w:r>
-              <w:rPr>
-                <w:color w:val="000000"/>
-                <w:sz w:val="16"/>
-                <w:szCs w:val="16"/>
-              </w:rPr>
-              <w:t>tags</w:t>
-            </w:r>
-            <w:proofErr w:type="spellEnd"/>
-            <w:r>
-              <w:rPr>
-                <w:color w:val="000000"/>
-                <w:sz w:val="16"/>
-                <w:szCs w:val="16"/>
-              </w:rPr>
-              <w:t xml:space="preserve"> </w:t>
-            </w:r>
-            <w:proofErr w:type="spellStart"/>
-            <w:r>
-              <w:rPr>
-                <w:color w:val="000000"/>
-                <w:sz w:val="16"/>
-                <w:szCs w:val="16"/>
-              </w:rPr>
-              <w:t>html</w:t>
-            </w:r>
-            <w:proofErr w:type="spellEnd"/>
+              <w:t>Conteúdo do comunicado, em formato texto com tags html</w:t>
+            </w:r>
           </w:p>
         </w:tc>
         <w:tc>
@@ -7173,48 +6953,824 @@
                 <w:sz w:val="16"/>
                 <w:szCs w:val="16"/>
               </w:rPr>
-              <w:t xml:space="preserve">&lt;p </w:t>
-            </w:r>
-            <w:proofErr w:type="spellStart"/>
-            <w:r>
-              <w:rPr>
-                <w:color w:val="000000"/>
-                <w:sz w:val="16"/>
-                <w:szCs w:val="16"/>
-              </w:rPr>
-              <w:t>style</w:t>
-            </w:r>
-            <w:proofErr w:type="spellEnd"/>
-            <w:r>
-              <w:rPr>
-                <w:color w:val="000000"/>
-                <w:sz w:val="16"/>
-                <w:szCs w:val="16"/>
-              </w:rPr>
-              <w:t>=\"</w:t>
-            </w:r>
-            <w:proofErr w:type="spellStart"/>
-            <w:r>
-              <w:rPr>
-                <w:color w:val="000000"/>
-                <w:sz w:val="16"/>
-                <w:szCs w:val="16"/>
-              </w:rPr>
-              <w:t>text-align</w:t>
-            </w:r>
-            <w:proofErr w:type="spellEnd"/>
-            <w:r>
-              <w:rPr>
-                <w:color w:val="000000"/>
-                <w:sz w:val="16"/>
-                <w:szCs w:val="16"/>
-              </w:rPr>
-              <w:t>&amp;#58;justify;\"&gt;Em sua 252ª reunião, o Comitê de Política Monetária (Copom) decidiu manter a taxa Selic ...</w:t>
+              <w:t>&lt;p style=\"text-align&amp;#58;justify;\"&gt;Em sua 252ª reunião, o Comitê de Política Monetária (Copom) decidiu manter a taxa Selic ...</w:t>
             </w:r>
           </w:p>
         </w:tc>
       </w:tr>
     </w:tbl>
+    <w:p>
+      <w:pPr>
+        <w:pBdr>
+          <w:top w:val="nil"/>
+          <w:left w:val="nil"/>
+          <w:bottom w:val="nil"/>
+          <w:right w:val="nil"/>
+          <w:between w:val="nil"/>
+        </w:pBdr>
+        <w:rPr>
+          <w:color w:val="000000"/>
+          <w:sz w:val="24"/>
+          <w:szCs w:val="24"/>
+        </w:rPr>
+      </w:pPr>
+    </w:p>
+    <w:p>
+      <w:pPr>
+        <w:pBdr>
+          <w:top w:val="nil"/>
+          <w:left w:val="nil"/>
+          <w:bottom w:val="nil"/>
+          <w:right w:val="nil"/>
+          <w:between w:val="nil"/>
+        </w:pBdr>
+        <w:rPr>
+          <w:b/>
+          <w:bCs/>
+          <w:color w:val="000000"/>
+          <w:sz w:val="24"/>
+          <w:szCs w:val="24"/>
+        </w:rPr>
+      </w:pPr>
+      <w:r>
+        <w:rPr>
+          <w:b/>
+          <w:bCs/>
+          <w:color w:val="000000"/>
+          <w:sz w:val="24"/>
+          <w:szCs w:val="24"/>
+        </w:rPr>
+        <w:t xml:space="preserve">- Detalhes </w:t>
+      </w:r>
+      <w:r>
+        <w:rPr>
+          <w:b/>
+          <w:bCs/>
+          <w:color w:val="000000"/>
+          <w:sz w:val="24"/>
+          <w:szCs w:val="24"/>
+        </w:rPr>
+        <w:t>o histórico de taxas</w:t>
+      </w:r>
+      <w:r>
+        <w:rPr>
+          <w:b/>
+          <w:bCs/>
+          <w:color w:val="000000"/>
+          <w:sz w:val="24"/>
+          <w:szCs w:val="24"/>
+        </w:rPr>
+        <w:t xml:space="preserve"> de juros</w:t>
+      </w:r>
+      <w:r>
+        <w:rPr>
+          <w:b/>
+          <w:bCs/>
+          <w:color w:val="000000"/>
+          <w:sz w:val="24"/>
+          <w:szCs w:val="24"/>
+        </w:rPr>
+        <w:t xml:space="preserve"> SELIC</w:t>
+      </w:r>
+    </w:p>
+    <w:p>
+      <w:pPr>
+        <w:pBdr>
+          <w:top w:val="nil"/>
+          <w:left w:val="nil"/>
+          <w:bottom w:val="nil"/>
+          <w:right w:val="nil"/>
+          <w:between w:val="nil"/>
+        </w:pBdr>
+      </w:pPr>
+      <w:hyperlink r:id="rId13" w:history="1">
+        <w:r>
+          <w:rPr>
+            <w:rStyle w:val="Hyperlink"/>
+          </w:rPr>
+          <w:t>https://api.bcb.gov.br/dados/serie/bcdata.sgs.432/dados?formato=json&amp;dataInicial=01/01/2016&amp;dataFinal=31/12/2025</w:t>
+        </w:r>
+      </w:hyperlink>
+    </w:p>
+    <w:p>
+      <w:pPr>
+        <w:pBdr>
+          <w:top w:val="nil"/>
+          <w:left w:val="nil"/>
+          <w:bottom w:val="nil"/>
+          <w:right w:val="nil"/>
+          <w:between w:val="nil"/>
+        </w:pBdr>
+      </w:pPr>
+    </w:p>
+    <w:tbl>
+      <w:tblPr>
+        <w:tblStyle w:val="TableGrid"/>
+        <w:tblW w:w="0" w:type="auto"/>
+        <w:tblLook w:val="04A0" w:firstRow="1" w:lastRow="0" w:firstColumn="1" w:lastColumn="0" w:noHBand="0" w:noVBand="1"/>
+      </w:tblPr>
+      <w:tblGrid>
+        <w:gridCol w:w="1885"/>
+        <w:gridCol w:w="1620"/>
+        <w:gridCol w:w="2790"/>
+        <w:gridCol w:w="3775"/>
+      </w:tblGrid>
+      <w:tr>
+        <w:tc>
+          <w:tcPr>
+            <w:tcW w:w="1885" w:type="dxa"/>
+          </w:tcPr>
+          <w:p>
+            <w:pPr>
+              <w:rPr>
+                <w:color w:val="000000"/>
+                <w:sz w:val="16"/>
+                <w:szCs w:val="16"/>
+              </w:rPr>
+            </w:pPr>
+            <w:r>
+              <w:rPr>
+                <w:color w:val="000000"/>
+                <w:sz w:val="16"/>
+                <w:szCs w:val="16"/>
+              </w:rPr>
+              <w:t>Nome do Campo</w:t>
+            </w:r>
+          </w:p>
+        </w:tc>
+        <w:tc>
+          <w:tcPr>
+            <w:tcW w:w="1620" w:type="dxa"/>
+          </w:tcPr>
+          <w:p>
+            <w:pPr>
+              <w:rPr>
+                <w:color w:val="000000"/>
+                <w:sz w:val="16"/>
+                <w:szCs w:val="16"/>
+              </w:rPr>
+            </w:pPr>
+            <w:r>
+              <w:rPr>
+                <w:color w:val="000000"/>
+                <w:sz w:val="16"/>
+                <w:szCs w:val="16"/>
+              </w:rPr>
+              <w:t>Tipo do Campo</w:t>
+            </w:r>
+          </w:p>
+        </w:tc>
+        <w:tc>
+          <w:tcPr>
+            <w:tcW w:w="2790" w:type="dxa"/>
+          </w:tcPr>
+          <w:p>
+            <w:pPr>
+              <w:rPr>
+                <w:color w:val="000000"/>
+                <w:sz w:val="16"/>
+                <w:szCs w:val="16"/>
+              </w:rPr>
+            </w:pPr>
+            <w:r>
+              <w:rPr>
+                <w:color w:val="000000"/>
+                <w:sz w:val="16"/>
+                <w:szCs w:val="16"/>
+              </w:rPr>
+              <w:t>Descrição</w:t>
+            </w:r>
+          </w:p>
+        </w:tc>
+        <w:tc>
+          <w:tcPr>
+            <w:tcW w:w="3775" w:type="dxa"/>
+          </w:tcPr>
+          <w:p>
+            <w:pPr>
+              <w:rPr>
+                <w:color w:val="000000"/>
+                <w:sz w:val="16"/>
+                <w:szCs w:val="16"/>
+              </w:rPr>
+            </w:pPr>
+            <w:r>
+              <w:rPr>
+                <w:color w:val="000000"/>
+                <w:sz w:val="16"/>
+                <w:szCs w:val="16"/>
+              </w:rPr>
+              <w:t>Exemplo</w:t>
+            </w:r>
+          </w:p>
+        </w:tc>
+      </w:tr>
+      <w:tr>
+        <w:tc>
+          <w:tcPr>
+            <w:tcW w:w="1885" w:type="dxa"/>
+          </w:tcPr>
+          <w:p>
+            <w:pPr>
+              <w:rPr>
+                <w:color w:val="000000"/>
+                <w:sz w:val="16"/>
+                <w:szCs w:val="16"/>
+              </w:rPr>
+            </w:pPr>
+            <w:r>
+              <w:rPr>
+                <w:b/>
+                <w:bCs/>
+                <w:color w:val="000000"/>
+                <w:sz w:val="16"/>
+                <w:szCs w:val="16"/>
+              </w:rPr>
+              <w:t>data</w:t>
+            </w:r>
+          </w:p>
+        </w:tc>
+        <w:tc>
+          <w:tcPr>
+            <w:tcW w:w="1620" w:type="dxa"/>
+          </w:tcPr>
+          <w:p>
+            <w:pPr>
+              <w:rPr>
+                <w:color w:val="000000"/>
+                <w:sz w:val="16"/>
+                <w:szCs w:val="16"/>
+              </w:rPr>
+            </w:pPr>
+            <w:r>
+              <w:rPr>
+                <w:color w:val="000000"/>
+                <w:sz w:val="16"/>
+                <w:szCs w:val="16"/>
+              </w:rPr>
+              <w:t>string&lt;date&gt;</w:t>
+            </w:r>
+          </w:p>
+        </w:tc>
+        <w:tc>
+          <w:tcPr>
+            <w:tcW w:w="2790" w:type="dxa"/>
+          </w:tcPr>
+          <w:p>
+            <w:pPr>
+              <w:rPr>
+                <w:color w:val="000000"/>
+                <w:sz w:val="16"/>
+                <w:szCs w:val="16"/>
+              </w:rPr>
+            </w:pPr>
+            <w:r>
+              <w:rPr>
+                <w:color w:val="000000"/>
+                <w:sz w:val="16"/>
+                <w:szCs w:val="16"/>
+              </w:rPr>
+              <w:t>Apresentação da taxa anual diariamente.</w:t>
+            </w:r>
+          </w:p>
+        </w:tc>
+        <w:tc>
+          <w:tcPr>
+            <w:tcW w:w="3775" w:type="dxa"/>
+          </w:tcPr>
+          <w:p>
+            <w:pPr>
+              <w:rPr>
+                <w:color w:val="000000"/>
+                <w:sz w:val="16"/>
+                <w:szCs w:val="16"/>
+              </w:rPr>
+            </w:pPr>
+            <w:r>
+              <w:rPr>
+                <w:color w:val="000000"/>
+                <w:sz w:val="16"/>
+                <w:szCs w:val="16"/>
+              </w:rPr>
+              <w:t>21/06/203</w:t>
+            </w:r>
+          </w:p>
+        </w:tc>
+      </w:tr>
+      <w:tr>
+        <w:tc>
+          <w:tcPr>
+            <w:tcW w:w="1885" w:type="dxa"/>
+          </w:tcPr>
+          <w:p>
+            <w:pPr>
+              <w:rPr>
+                <w:color w:val="000000"/>
+                <w:sz w:val="16"/>
+                <w:szCs w:val="16"/>
+              </w:rPr>
+            </w:pPr>
+            <w:r>
+              <w:rPr>
+                <w:b/>
+                <w:bCs/>
+                <w:color w:val="000000"/>
+                <w:sz w:val="16"/>
+                <w:szCs w:val="16"/>
+              </w:rPr>
+              <w:t>valor</w:t>
+            </w:r>
+          </w:p>
+        </w:tc>
+        <w:tc>
+          <w:tcPr>
+            <w:tcW w:w="1620" w:type="dxa"/>
+          </w:tcPr>
+          <w:p>
+            <w:pPr>
+              <w:rPr>
+                <w:color w:val="000000"/>
+                <w:sz w:val="16"/>
+                <w:szCs w:val="16"/>
+              </w:rPr>
+            </w:pPr>
+            <w:r>
+              <w:rPr>
+                <w:color w:val="000000"/>
+                <w:sz w:val="16"/>
+                <w:szCs w:val="16"/>
+              </w:rPr>
+              <w:t>float</w:t>
+            </w:r>
+          </w:p>
+        </w:tc>
+        <w:tc>
+          <w:tcPr>
+            <w:tcW w:w="2790" w:type="dxa"/>
+          </w:tcPr>
+          <w:p>
+            <w:pPr>
+              <w:rPr>
+                <w:color w:val="000000"/>
+                <w:sz w:val="16"/>
+                <w:szCs w:val="16"/>
+              </w:rPr>
+            </w:pPr>
+            <w:r>
+              <w:rPr>
+                <w:color w:val="000000"/>
+                <w:sz w:val="16"/>
+                <w:szCs w:val="16"/>
+              </w:rPr>
+              <w:t>Taxa anual no dia</w:t>
+            </w:r>
+          </w:p>
+        </w:tc>
+        <w:tc>
+          <w:tcPr>
+            <w:tcW w:w="3775" w:type="dxa"/>
+          </w:tcPr>
+          <w:p>
+            <w:pPr>
+              <w:rPr>
+                <w:color w:val="000000"/>
+                <w:sz w:val="16"/>
+                <w:szCs w:val="16"/>
+              </w:rPr>
+            </w:pPr>
+            <w:r>
+              <w:rPr>
+                <w:color w:val="000000"/>
+                <w:sz w:val="16"/>
+                <w:szCs w:val="16"/>
+              </w:rPr>
+              <w:t>15.00</w:t>
+            </w:r>
+          </w:p>
+        </w:tc>
+      </w:tr>
+    </w:tbl>
+    <w:p>
+      <w:pPr>
+        <w:pBdr>
+          <w:top w:val="nil"/>
+          <w:left w:val="nil"/>
+          <w:bottom w:val="nil"/>
+          <w:right w:val="nil"/>
+          <w:between w:val="nil"/>
+        </w:pBdr>
+        <w:rPr>
+          <w:color w:val="000000"/>
+          <w:sz w:val="24"/>
+          <w:szCs w:val="24"/>
+        </w:rPr>
+      </w:pPr>
+    </w:p>
+    <w:p>
+      <w:pPr>
+        <w:pBdr>
+          <w:top w:val="nil"/>
+          <w:left w:val="nil"/>
+          <w:bottom w:val="nil"/>
+          <w:right w:val="nil"/>
+          <w:between w:val="nil"/>
+        </w:pBdr>
+        <w:rPr>
+          <w:b/>
+          <w:bCs/>
+          <w:color w:val="000000"/>
+          <w:sz w:val="24"/>
+          <w:szCs w:val="24"/>
+        </w:rPr>
+      </w:pPr>
+      <w:r>
+        <w:rPr>
+          <w:b/>
+          <w:bCs/>
+          <w:color w:val="000000"/>
+          <w:sz w:val="24"/>
+          <w:szCs w:val="24"/>
+        </w:rPr>
+        <w:t xml:space="preserve">- Detalhes </w:t>
+      </w:r>
+      <w:r>
+        <w:rPr>
+          <w:b/>
+          <w:bCs/>
+          <w:color w:val="000000"/>
+          <w:sz w:val="24"/>
+          <w:szCs w:val="24"/>
+        </w:rPr>
+        <w:t xml:space="preserve">o histórico de taxas </w:t>
+      </w:r>
+      <w:r>
+        <w:rPr>
+          <w:b/>
+          <w:bCs/>
+          <w:color w:val="000000"/>
+          <w:sz w:val="24"/>
+          <w:szCs w:val="24"/>
+        </w:rPr>
+        <w:t>de inflação IPCA</w:t>
+      </w:r>
+    </w:p>
+    <w:p>
+      <w:pPr>
+        <w:pBdr>
+          <w:top w:val="nil"/>
+          <w:left w:val="nil"/>
+          <w:bottom w:val="nil"/>
+          <w:right w:val="nil"/>
+          <w:between w:val="nil"/>
+        </w:pBdr>
+      </w:pPr>
+      <w:hyperlink r:id="rId14" w:history="1">
+        <w:r>
+          <w:rPr>
+            <w:rStyle w:val="Hyperlink"/>
+          </w:rPr>
+          <w:t>https://api.bcb.gov.br/dados/serie/bcdata.sgs.433/dados?formato=json</w:t>
+        </w:r>
+      </w:hyperlink>
+    </w:p>
+    <w:p>
+      <w:pPr>
+        <w:pBdr>
+          <w:top w:val="nil"/>
+          <w:left w:val="nil"/>
+          <w:bottom w:val="nil"/>
+          <w:right w:val="nil"/>
+          <w:between w:val="nil"/>
+        </w:pBdr>
+      </w:pPr>
+    </w:p>
+    <w:tbl>
+      <w:tblPr>
+        <w:tblStyle w:val="TableGrid"/>
+        <w:tblW w:w="0" w:type="auto"/>
+        <w:tblLook w:val="04A0" w:firstRow="1" w:lastRow="0" w:firstColumn="1" w:lastColumn="0" w:noHBand="0" w:noVBand="1"/>
+      </w:tblPr>
+      <w:tblGrid>
+        <w:gridCol w:w="1885"/>
+        <w:gridCol w:w="1620"/>
+        <w:gridCol w:w="2790"/>
+        <w:gridCol w:w="3775"/>
+      </w:tblGrid>
+      <w:tr>
+        <w:tc>
+          <w:tcPr>
+            <w:tcW w:w="1885" w:type="dxa"/>
+          </w:tcPr>
+          <w:p>
+            <w:pPr>
+              <w:rPr>
+                <w:color w:val="000000"/>
+                <w:sz w:val="16"/>
+                <w:szCs w:val="16"/>
+              </w:rPr>
+            </w:pPr>
+            <w:r>
+              <w:rPr>
+                <w:color w:val="000000"/>
+                <w:sz w:val="16"/>
+                <w:szCs w:val="16"/>
+              </w:rPr>
+              <w:t>Nome do Campo</w:t>
+            </w:r>
+          </w:p>
+        </w:tc>
+        <w:tc>
+          <w:tcPr>
+            <w:tcW w:w="1620" w:type="dxa"/>
+          </w:tcPr>
+          <w:p>
+            <w:pPr>
+              <w:rPr>
+                <w:color w:val="000000"/>
+                <w:sz w:val="16"/>
+                <w:szCs w:val="16"/>
+              </w:rPr>
+            </w:pPr>
+            <w:r>
+              <w:rPr>
+                <w:color w:val="000000"/>
+                <w:sz w:val="16"/>
+                <w:szCs w:val="16"/>
+              </w:rPr>
+              <w:t>Tipo do Campo</w:t>
+            </w:r>
+          </w:p>
+        </w:tc>
+        <w:tc>
+          <w:tcPr>
+            <w:tcW w:w="2790" w:type="dxa"/>
+          </w:tcPr>
+          <w:p>
+            <w:pPr>
+              <w:rPr>
+                <w:color w:val="000000"/>
+                <w:sz w:val="16"/>
+                <w:szCs w:val="16"/>
+              </w:rPr>
+            </w:pPr>
+            <w:r>
+              <w:rPr>
+                <w:color w:val="000000"/>
+                <w:sz w:val="16"/>
+                <w:szCs w:val="16"/>
+              </w:rPr>
+              <w:t>Descrição</w:t>
+            </w:r>
+          </w:p>
+        </w:tc>
+        <w:tc>
+          <w:tcPr>
+            <w:tcW w:w="3775" w:type="dxa"/>
+          </w:tcPr>
+          <w:p>
+            <w:pPr>
+              <w:rPr>
+                <w:color w:val="000000"/>
+                <w:sz w:val="16"/>
+                <w:szCs w:val="16"/>
+              </w:rPr>
+            </w:pPr>
+            <w:r>
+              <w:rPr>
+                <w:color w:val="000000"/>
+                <w:sz w:val="16"/>
+                <w:szCs w:val="16"/>
+              </w:rPr>
+              <w:t>Exemplo</w:t>
+            </w:r>
+          </w:p>
+        </w:tc>
+      </w:tr>
+      <w:tr>
+        <w:tc>
+          <w:tcPr>
+            <w:tcW w:w="1885" w:type="dxa"/>
+          </w:tcPr>
+          <w:p>
+            <w:pPr>
+              <w:rPr>
+                <w:color w:val="000000"/>
+                <w:sz w:val="16"/>
+                <w:szCs w:val="16"/>
+              </w:rPr>
+            </w:pPr>
+            <w:r>
+              <w:rPr>
+                <w:b/>
+                <w:bCs/>
+                <w:color w:val="000000"/>
+                <w:sz w:val="16"/>
+                <w:szCs w:val="16"/>
+              </w:rPr>
+              <w:t>data</w:t>
+            </w:r>
+          </w:p>
+        </w:tc>
+        <w:tc>
+          <w:tcPr>
+            <w:tcW w:w="1620" w:type="dxa"/>
+          </w:tcPr>
+          <w:p>
+            <w:pPr>
+              <w:rPr>
+                <w:color w:val="000000"/>
+                <w:sz w:val="16"/>
+                <w:szCs w:val="16"/>
+              </w:rPr>
+            </w:pPr>
+            <w:r>
+              <w:rPr>
+                <w:color w:val="000000"/>
+                <w:sz w:val="16"/>
+                <w:szCs w:val="16"/>
+              </w:rPr>
+              <w:t>string&lt;date&gt;</w:t>
+            </w:r>
+          </w:p>
+        </w:tc>
+        <w:tc>
+          <w:tcPr>
+            <w:tcW w:w="2790" w:type="dxa"/>
+          </w:tcPr>
+          <w:p>
+            <w:pPr>
+              <w:rPr>
+                <w:color w:val="000000"/>
+                <w:sz w:val="16"/>
+                <w:szCs w:val="16"/>
+              </w:rPr>
+            </w:pPr>
+            <w:r>
+              <w:rPr>
+                <w:color w:val="000000"/>
+                <w:sz w:val="16"/>
+                <w:szCs w:val="16"/>
+              </w:rPr>
+              <w:t xml:space="preserve">Apresentação da taxa </w:t>
+            </w:r>
+            <w:r>
+              <w:rPr>
+                <w:color w:val="000000"/>
+                <w:sz w:val="16"/>
+                <w:szCs w:val="16"/>
+              </w:rPr>
+              <w:t>mensal</w:t>
+            </w:r>
+            <w:r>
+              <w:rPr>
+                <w:color w:val="000000"/>
+                <w:sz w:val="16"/>
+                <w:szCs w:val="16"/>
+              </w:rPr>
+              <w:t xml:space="preserve"> </w:t>
+            </w:r>
+            <w:r>
+              <w:rPr>
+                <w:color w:val="000000"/>
+                <w:sz w:val="16"/>
+                <w:szCs w:val="16"/>
+              </w:rPr>
+              <w:t>mensalmente</w:t>
+            </w:r>
+          </w:p>
+        </w:tc>
+        <w:tc>
+          <w:tcPr>
+            <w:tcW w:w="3775" w:type="dxa"/>
+          </w:tcPr>
+          <w:p>
+            <w:pPr>
+              <w:rPr>
+                <w:color w:val="000000"/>
+                <w:sz w:val="16"/>
+                <w:szCs w:val="16"/>
+              </w:rPr>
+            </w:pPr>
+            <w:r>
+              <w:rPr>
+                <w:color w:val="000000"/>
+                <w:sz w:val="16"/>
+                <w:szCs w:val="16"/>
+              </w:rPr>
+              <w:t>21/06/203</w:t>
+            </w:r>
+          </w:p>
+        </w:tc>
+      </w:tr>
+      <w:tr>
+        <w:tc>
+          <w:tcPr>
+            <w:tcW w:w="1885" w:type="dxa"/>
+          </w:tcPr>
+          <w:p>
+            <w:pPr>
+              <w:rPr>
+                <w:color w:val="000000"/>
+                <w:sz w:val="16"/>
+                <w:szCs w:val="16"/>
+              </w:rPr>
+            </w:pPr>
+            <w:r>
+              <w:rPr>
+                <w:b/>
+                <w:bCs/>
+                <w:color w:val="000000"/>
+                <w:sz w:val="16"/>
+                <w:szCs w:val="16"/>
+              </w:rPr>
+              <w:t>valor</w:t>
+            </w:r>
+          </w:p>
+        </w:tc>
+        <w:tc>
+          <w:tcPr>
+            <w:tcW w:w="1620" w:type="dxa"/>
+          </w:tcPr>
+          <w:p>
+            <w:pPr>
+              <w:rPr>
+                <w:color w:val="000000"/>
+                <w:sz w:val="16"/>
+                <w:szCs w:val="16"/>
+              </w:rPr>
+            </w:pPr>
+            <w:r>
+              <w:rPr>
+                <w:color w:val="000000"/>
+                <w:sz w:val="16"/>
+                <w:szCs w:val="16"/>
+              </w:rPr>
+              <w:t>float</w:t>
+            </w:r>
+          </w:p>
+        </w:tc>
+        <w:tc>
+          <w:tcPr>
+            <w:tcW w:w="2790" w:type="dxa"/>
+          </w:tcPr>
+          <w:p>
+            <w:pPr>
+              <w:rPr>
+                <w:color w:val="000000"/>
+                <w:sz w:val="16"/>
+                <w:szCs w:val="16"/>
+              </w:rPr>
+            </w:pPr>
+            <w:r>
+              <w:rPr>
+                <w:color w:val="000000"/>
+                <w:sz w:val="16"/>
+                <w:szCs w:val="16"/>
+              </w:rPr>
+              <w:t>Taxa no mês anterior</w:t>
+            </w:r>
+          </w:p>
+        </w:tc>
+        <w:tc>
+          <w:tcPr>
+            <w:tcW w:w="3775" w:type="dxa"/>
+          </w:tcPr>
+          <w:p>
+            <w:pPr>
+              <w:rPr>
+                <w:color w:val="000000"/>
+                <w:sz w:val="16"/>
+                <w:szCs w:val="16"/>
+              </w:rPr>
+            </w:pPr>
+            <w:r>
+              <w:rPr>
+                <w:color w:val="000000"/>
+                <w:sz w:val="16"/>
+                <w:szCs w:val="16"/>
+              </w:rPr>
+              <w:t>15.00</w:t>
+            </w:r>
+          </w:p>
+        </w:tc>
+      </w:tr>
+    </w:tbl>
+    <w:p>
+      <w:pPr>
+        <w:pBdr>
+          <w:top w:val="nil"/>
+          <w:left w:val="nil"/>
+          <w:bottom w:val="nil"/>
+          <w:right w:val="nil"/>
+          <w:between w:val="nil"/>
+        </w:pBdr>
+        <w:rPr>
+          <w:color w:val="000000"/>
+          <w:sz w:val="24"/>
+          <w:szCs w:val="24"/>
+        </w:rPr>
+      </w:pPr>
+    </w:p>
     <w:p>
       <w:pPr>
         <w:pBdr>
@@ -7436,7 +7992,7 @@
         </w:rPr>
         <w:t xml:space="preserve">COPOM - </w:t>
       </w:r>
-      <w:hyperlink r:id="rId13" w:anchor="/" w:history="1">
+      <w:hyperlink r:id="rId15" w:anchor="/" w:history="1">
         <w:r>
           <w:rPr>
             <w:rStyle w:val="Hyperlink"/>
@@ -7500,7 +8056,7 @@
         </w:rPr>
         <w:t xml:space="preserve">: </w:t>
       </w:r>
-      <w:hyperlink r:id="rId14" w:history="1">
+      <w:hyperlink r:id="rId16" w:history="1">
         <w:r>
           <w:rPr>
             <w:rStyle w:val="Hyperlink"/>
@@ -7529,7 +8085,7 @@
       <w:r>
         <w:t xml:space="preserve">Taxa SELIC - </w:t>
       </w:r>
-      <w:hyperlink r:id="rId15" w:history="1">
+      <w:hyperlink r:id="rId17" w:history="1">
         <w:r>
           <w:rPr>
             <w:rStyle w:val="Hyperlink"/>
@@ -7567,7 +8123,7 @@
       </w:pPr>
     </w:p>
     <w:sectPr>
-      <w:headerReference w:type="default" r:id="rId16"/>
+      <w:headerReference w:type="default" r:id="rId18"/>
       <w:pgSz w:w="12240" w:h="15840"/>
       <w:pgMar w:top="1380" w:right="720" w:bottom="280" w:left="1440" w:header="727" w:footer="0" w:gutter="0"/>
       <w:cols w:space="720"/>
@@ -8841,6 +9397,7 @@
   <w:style w:type="character" w:default="1" w:styleId="DefaultParagraphFont">
     <w:name w:val="Default Paragraph Font"/>
     <w:uiPriority w:val="1"/>
+    <w:semiHidden/>
     <w:unhideWhenUsed/>
   </w:style>
   <w:style w:type="table" w:default="1" w:styleId="TableNormal">

</xml_diff>